<commit_message>
Changement de la structure du projet
</commit_message>
<xml_diff>
--- a/Documentation/Documentation/Documentation_ProjetBatailleNavale_AR.docx
+++ b/Documentation/Documentation/Documentation_ProjetBatailleNavale_AR.docx
@@ -42,42 +42,45 @@
         <w:pStyle w:val="TM1"/>
       </w:pPr>
     </w:p>
-    <w:tbl>
-      <w:tblPr>
-        <w:tblW w:w="0" w:type="auto"/>
-        <w:tblBorders>
-          <w:top w:val="single" w:sz="4" w:space="0" w:color="auto"/>
-          <w:left w:val="single" w:sz="4" w:space="0" w:color="auto"/>
-          <w:bottom w:val="single" w:sz="4" w:space="0" w:color="auto"/>
-          <w:right w:val="single" w:sz="4" w:space="0" w:color="auto"/>
-          <w:insideH w:val="single" w:sz="4" w:space="0" w:color="auto"/>
-          <w:insideV w:val="single" w:sz="4" w:space="0" w:color="auto"/>
-        </w:tblBorders>
-        <w:tblCellMar>
-          <w:left w:w="70" w:type="dxa"/>
-          <w:right w:w="70" w:type="dxa"/>
-        </w:tblCellMar>
-        <w:tblLook w:val="0000" w:firstRow="0" w:lastRow="0" w:firstColumn="0" w:lastColumn="0" w:noHBand="0" w:noVBand="0"/>
-      </w:tblPr>
-      <w:tblGrid>
-        <w:gridCol w:w="9060"/>
-      </w:tblGrid>
-      <w:tr>
-        <w:tc>
-          <w:tcPr>
-            <w:tcW w:w="9210" w:type="dxa"/>
-          </w:tcPr>
-          <w:p>
-            <w:r>
-              <w:t>Projet X</w:t>
-            </w:r>
-            <w:r>
-              <w:t>YZ</w:t>
-            </w:r>
-          </w:p>
-        </w:tc>
-      </w:tr>
-    </w:tbl>
+    <w:p/>
+    <w:p/>
+    <w:p/>
+    <w:p/>
+    <w:p/>
+    <w:p/>
+    <w:p/>
+    <w:p>
+      <w:pPr>
+        <w:jc w:val="center"/>
+        <w:rPr>
+          <w:sz w:val="72"/>
+          <w:szCs w:val="72"/>
+        </w:rPr>
+      </w:pPr>
+      <w:r>
+        <w:rPr>
+          <w:sz w:val="72"/>
+          <w:szCs w:val="72"/>
+        </w:rPr>
+        <w:t>Projet Bataille Navale</w:t>
+      </w:r>
+    </w:p>
+    <w:p>
+      <w:pPr>
+        <w:jc w:val="center"/>
+        <w:rPr>
+          <w:sz w:val="40"/>
+          <w:szCs w:val="40"/>
+        </w:rPr>
+      </w:pPr>
+      <w:r>
+        <w:rPr>
+          <w:sz w:val="40"/>
+          <w:szCs w:val="40"/>
+        </w:rPr>
+        <w:t>Antoine Roulin</w:t>
+      </w:r>
+    </w:p>
     <w:p/>
     <w:p/>
     <w:p/>
@@ -96,23 +99,21 @@
     <w:p/>
     <w:p/>
     <w:p/>
-    <w:p/>
-    <w:p/>
-    <w:p/>
-    <w:p/>
-    <w:p/>
-    <w:p/>
-    <w:p/>
-    <w:p/>
-    <w:p/>
-    <w:p/>
-    <w:p/>
+    <w:p>
+      <w:pPr>
+        <w:jc w:val="left"/>
+      </w:pPr>
+      <w:r>
+        <w:br w:type="page"/>
+      </w:r>
+    </w:p>
     <w:p>
       <w:pPr>
         <w:pStyle w:val="Titre1"/>
       </w:pPr>
       <w:bookmarkStart w:id="0" w:name="_Toc36728795"/>
       <w:r>
+        <w:lastRenderedPageBreak/>
         <w:t>Table des matières</w:t>
       </w:r>
       <w:bookmarkEnd w:id="0"/>
@@ -1761,52 +1762,131 @@
     </w:p>
     <w:p/>
     <w:p>
-      <w:r>
+      <w:pPr>
+        <w:rPr>
+          <w:i/>
+          <w:iCs/>
+        </w:rPr>
+      </w:pPr>
+      <w:r>
+        <w:rPr>
+          <w:i/>
+          <w:iCs/>
+        </w:rPr>
         <w:t xml:space="preserve">Ce </w:t>
       </w:r>
       <w:r>
+        <w:rPr>
+          <w:i/>
+          <w:iCs/>
+        </w:rPr>
         <w:t>chapitre</w:t>
       </w:r>
       <w:r>
+        <w:rPr>
+          <w:i/>
+          <w:iCs/>
+        </w:rPr>
         <w:t xml:space="preserve"> </w:t>
       </w:r>
       <w:r>
+        <w:rPr>
+          <w:i/>
+          <w:iCs/>
+        </w:rPr>
         <w:t>décri</w:t>
       </w:r>
       <w:r>
+        <w:rPr>
+          <w:i/>
+          <w:iCs/>
+        </w:rPr>
         <w:t>t</w:t>
       </w:r>
       <w:r>
+        <w:rPr>
+          <w:i/>
+          <w:iCs/>
+        </w:rPr>
         <w:t xml:space="preserve"> brièvement le projet,</w:t>
       </w:r>
       <w:r>
+        <w:rPr>
+          <w:i/>
+          <w:iCs/>
+        </w:rPr>
         <w:t xml:space="preserve"> le cadre dans lequel il est réalisé,</w:t>
       </w:r>
       <w:r>
+        <w:rPr>
+          <w:i/>
+          <w:iCs/>
+        </w:rPr>
         <w:t xml:space="preserve"> les raisons de ce choix et ce qu'il peut apporter à l'élève ou à l'école. </w:t>
       </w:r>
       <w:r>
+        <w:rPr>
+          <w:i/>
+          <w:iCs/>
+        </w:rPr>
         <w:t>Il n'est pas nécessaire de rentrer dans les détails (ceux-ci seront abordés plus loin) mais cela doit être aussi clair et complet que possible</w:t>
       </w:r>
       <w:r>
+        <w:rPr>
+          <w:i/>
+          <w:iCs/>
+        </w:rPr>
         <w:t xml:space="preserve"> (idées de solutions).</w:t>
       </w:r>
       <w:r>
+        <w:rPr>
+          <w:i/>
+          <w:iCs/>
+        </w:rPr>
         <w:t xml:space="preserve"> </w:t>
       </w:r>
       <w:r>
+        <w:rPr>
+          <w:i/>
+          <w:iCs/>
+        </w:rPr>
         <w:t>Ce chapitre contient également l'inventaire et la description des travaux qui auraient déjà été effectué</w:t>
       </w:r>
       <w:r>
+        <w:rPr>
+          <w:i/>
+          <w:iCs/>
+        </w:rPr>
         <w:t>s</w:t>
       </w:r>
       <w:r>
+        <w:rPr>
+          <w:i/>
+          <w:iCs/>
+        </w:rPr>
         <w:t xml:space="preserve"> pour ce projet.</w:t>
       </w:r>
     </w:p>
-    <w:p/>
-    <w:p>
-      <w:r>
+    <w:p>
+      <w:pPr>
+        <w:rPr>
+          <w:i/>
+          <w:iCs/>
+        </w:rPr>
+      </w:pPr>
+    </w:p>
+    <w:p>
+      <w:pPr>
+        <w:rPr>
+          <w:i/>
+          <w:iCs/>
+        </w:rPr>
+      </w:pPr>
+      <w:r>
+        <w:rPr>
+          <w:i/>
+          <w:iCs/>
+        </w:rPr>
         <w:t>Ces éléments peuvent être repris des spécifications de départ.</w:t>
       </w:r>
     </w:p>
@@ -1827,44 +1907,88 @@
     <w:p/>
     <w:p>
       <w:r>
-        <w:t xml:space="preserve">Ce chapitre énumère les objectifs du projet. L'atteinte ou non </w:t>
-      </w:r>
-      <w:r>
-        <w:t>de c</w:t>
-      </w:r>
-      <w:r>
-        <w:t>eux-ci devr</w:t>
-      </w:r>
-      <w:r>
-        <w:t xml:space="preserve">a pouvoir être contrôlée à la fin du projet. Les objectifs pourront </w:t>
-      </w:r>
-      <w:r>
-        <w:t xml:space="preserve">éventuellement </w:t>
-      </w:r>
-      <w:r>
-        <w:t xml:space="preserve">être revus après l'analyse. </w:t>
+        <w:t>L’objectif de ce programme est de pouvoir jouer à la Bataille Navale seul sur des cartes créer, enregistrer un score, afficher tous les scores, afficher l’aide du jeu</w:t>
       </w:r>
     </w:p>
     <w:p/>
     <w:p>
-      <w:r>
-        <w:t>Ces éléments peuvent être repris des spécifications de départ.</w:t>
-      </w:r>
-    </w:p>
-    <w:p>
-      <w:pPr>
-        <w:pStyle w:val="Titre2"/>
-      </w:pPr>
-      <w:bookmarkStart w:id="4" w:name="_Toc36728799"/>
-      <w:r>
+      <w:pPr>
         <w:rPr>
           <w:i/>
+          <w:iCs/>
         </w:rPr>
-        <w:t>1.3</w:t>
-      </w:r>
-      <w:r>
-        <w:tab/>
-      </w:r>
+      </w:pPr>
+      <w:r>
+        <w:rPr>
+          <w:i/>
+          <w:iCs/>
+        </w:rPr>
+        <w:t xml:space="preserve">Ce chapitre énumère les objectifs du projet. L'atteinte ou non </w:t>
+      </w:r>
+      <w:r>
+        <w:rPr>
+          <w:i/>
+          <w:iCs/>
+        </w:rPr>
+        <w:t>de c</w:t>
+      </w:r>
+      <w:r>
+        <w:rPr>
+          <w:i/>
+          <w:iCs/>
+        </w:rPr>
+        <w:t>eux-ci devr</w:t>
+      </w:r>
+      <w:r>
+        <w:rPr>
+          <w:i/>
+          <w:iCs/>
+        </w:rPr>
+        <w:t xml:space="preserve">a pouvoir être contrôlée à la fin du projet. Les objectifs pourront </w:t>
+      </w:r>
+      <w:r>
+        <w:rPr>
+          <w:i/>
+          <w:iCs/>
+        </w:rPr>
+        <w:t xml:space="preserve">éventuellement </w:t>
+      </w:r>
+      <w:r>
+        <w:rPr>
+          <w:i/>
+          <w:iCs/>
+        </w:rPr>
+        <w:t xml:space="preserve">être revus après l'analyse. </w:t>
+      </w:r>
+    </w:p>
+    <w:p>
+      <w:pPr>
+        <w:rPr>
+          <w:i/>
+          <w:iCs/>
+        </w:rPr>
+      </w:pPr>
+    </w:p>
+    <w:p>
+      <w:pPr>
+        <w:rPr>
+          <w:i/>
+          <w:iCs/>
+        </w:rPr>
+      </w:pPr>
+      <w:r>
+        <w:rPr>
+          <w:i/>
+          <w:iCs/>
+        </w:rPr>
+        <w:t>Ces éléments peuvent être repris des spécifications de départ.</w:t>
+      </w:r>
+    </w:p>
+    <w:p>
+      <w:pPr>
+        <w:pStyle w:val="Titre2"/>
+      </w:pPr>
+      <w:bookmarkStart w:id="4" w:name="_Toc36728799"/>
       <w:r>
         <w:t>Planification</w:t>
       </w:r>
@@ -1894,22 +2018,25 @@
     <w:p/>
     <w:p>
       <w:r>
-        <w:t>Ces éléments peuvent être repris des</w:t>
-      </w:r>
-      <w:r>
-        <w:t xml:space="preserve"> </w:t>
-      </w:r>
-      <w:r>
-        <w:t>spécifications</w:t>
-      </w:r>
-      <w:r>
-        <w:t xml:space="preserve"> </w:t>
-      </w:r>
-      <w:r>
-        <w:t>de départ.</w:t>
+        <w:t>Ces éléments peuvent être</w:t>
       </w:r>
       <w:bookmarkStart w:id="5" w:name="_GoBack"/>
       <w:bookmarkEnd w:id="5"/>
+      <w:r>
+        <w:t xml:space="preserve"> repris des</w:t>
+      </w:r>
+      <w:r>
+        <w:t xml:space="preserve"> </w:t>
+      </w:r>
+      <w:r>
+        <w:t>spécifications</w:t>
+      </w:r>
+      <w:r>
+        <w:t xml:space="preserve"> </w:t>
+      </w:r>
+      <w:r>
+        <w:t>de départ.</w:t>
+      </w:r>
     </w:p>
     <w:p>
       <w:r>
@@ -3236,14 +3363,27 @@
     <w:r>
       <w:tab/>
     </w:r>
-    <w:fldSimple w:instr=" DATE   \* MERGEFORMAT ">
-      <w:r>
-        <w:rPr>
-          <w:noProof/>
-        </w:rPr>
-        <w:t>02/04/2020</w:t>
-      </w:r>
-    </w:fldSimple>
+    <w:r>
+      <w:fldChar w:fldCharType="begin"/>
+    </w:r>
+    <w:r>
+      <w:instrText xml:space="preserve"> DATE   \* MERGEFORMAT </w:instrText>
+    </w:r>
+    <w:r>
+      <w:fldChar w:fldCharType="separate"/>
+    </w:r>
+    <w:r>
+      <w:rPr>
+        <w:noProof/>
+      </w:rPr>
+      <w:t>08/04/2020</w:t>
+    </w:r>
+    <w:r>
+      <w:rPr>
+        <w:noProof/>
+      </w:rPr>
+      <w:fldChar w:fldCharType="end"/>
+    </w:r>
     <w:r>
       <w:rPr>
         <w:rStyle w:val="Numrodepage"/>
@@ -5560,8 +5700,11 @@
     <w:lsdException w:name="Table 3D effects 3" w:semiHidden="1" w:unhideWhenUsed="1"/>
     <w:lsdException w:name="Table Contemporary" w:semiHidden="1" w:unhideWhenUsed="1"/>
     <w:lsdException w:name="Table Elegant" w:semiHidden="1" w:unhideWhenUsed="1"/>
+    <w:lsdException w:name="Table Professional" w:semiHidden="1" w:unhideWhenUsed="1"/>
     <w:lsdException w:name="Table Subtle 1" w:semiHidden="1" w:unhideWhenUsed="1"/>
     <w:lsdException w:name="Table Subtle 2" w:semiHidden="1" w:unhideWhenUsed="1"/>
+    <w:lsdException w:name="Table Web 1" w:semiHidden="1" w:unhideWhenUsed="1"/>
+    <w:lsdException w:name="Table Web 2" w:semiHidden="1" w:unhideWhenUsed="1"/>
     <w:lsdException w:name="Table Web 3" w:semiHidden="1" w:unhideWhenUsed="1"/>
     <w:lsdException w:name="Balloon Text" w:semiHidden="1" w:unhideWhenUsed="1"/>
     <w:lsdException w:name="Table Theme" w:semiHidden="1" w:unhideWhenUsed="1"/>
@@ -6774,18 +6917,18 @@
 </file>
 
 <file path=customXml/item2.xml><?xml version="1.0" encoding="utf-8"?>
-<p:properties xmlns:p="http://schemas.microsoft.com/office/2006/metadata/properties" xmlns:xsi="http://www.w3.org/2001/XMLSchema-instance" xmlns:pc="http://schemas.microsoft.com/office/infopath/2007/PartnerControls">
-  <documentManagement/>
-</p:properties>
-</file>
-
-<file path=customXml/item3.xml><?xml version="1.0" encoding="utf-8"?>
 <?mso-contentType ?>
 <FormTemplates xmlns="http://schemas.microsoft.com/sharepoint/v3/contenttype/forms">
   <Display>DocumentLibraryForm</Display>
   <Edit>DocumentLibraryForm</Edit>
   <New>DocumentLibraryForm</New>
 </FormTemplates>
+</file>
+
+<file path=customXml/item3.xml><?xml version="1.0" encoding="utf-8"?>
+<p:properties xmlns:p="http://schemas.microsoft.com/office/2006/metadata/properties" xmlns:xsi="http://www.w3.org/2001/XMLSchema-instance" xmlns:pc="http://schemas.microsoft.com/office/infopath/2007/PartnerControls">
+  <documentManagement/>
+</p:properties>
 </file>
 
 <file path=customXml/itemProps1.xml><?xml version="1.0" encoding="utf-8"?>
@@ -6807,18 +6950,18 @@
 </file>
 
 <file path=customXml/itemProps2.xml><?xml version="1.0" encoding="utf-8"?>
+<ds:datastoreItem xmlns:ds="http://schemas.openxmlformats.org/officeDocument/2006/customXml" ds:itemID="{88310A5E-16F1-477B-8950-509E4C591C51}">
+  <ds:schemaRefs>
+    <ds:schemaRef ds:uri="http://schemas.microsoft.com/sharepoint/v3/contenttype/forms"/>
+  </ds:schemaRefs>
+</ds:datastoreItem>
+</file>
+
+<file path=customXml/itemProps3.xml><?xml version="1.0" encoding="utf-8"?>
 <ds:datastoreItem xmlns:ds="http://schemas.openxmlformats.org/officeDocument/2006/customXml" ds:itemID="{C5A1C9AD-B27A-4A1C-A174-3CCC194A2B8B}">
   <ds:schemaRefs>
     <ds:schemaRef ds:uri="http://schemas.microsoft.com/office/2006/metadata/properties"/>
     <ds:schemaRef ds:uri="http://schemas.microsoft.com/office/infopath/2007/PartnerControls"/>
   </ds:schemaRefs>
 </ds:datastoreItem>
-</file>
-
-<file path=customXml/itemProps3.xml><?xml version="1.0" encoding="utf-8"?>
-<ds:datastoreItem xmlns:ds="http://schemas.openxmlformats.org/officeDocument/2006/customXml" ds:itemID="{88310A5E-16F1-477B-8950-509E4C591C51}">
-  <ds:schemaRefs>
-    <ds:schemaRef ds:uri="http://schemas.microsoft.com/sharepoint/v3/contenttype/forms"/>
-  </ds:schemaRefs>
-</ds:datastoreItem>
 </file>
</xml_diff>

<commit_message>
Mise a jour de la documentation
</commit_message>
<xml_diff>
--- a/Documentation/Documentation/Documentation_ProjetBatailleNavale_AR.docx
+++ b/Documentation/Documentation/Documentation_ProjetBatailleNavale_AR.docx
@@ -4621,7 +4621,19 @@
         <w:rPr>
           <w:lang w:val="fr-CH"/>
         </w:rPr>
-        <w:t>Ci-dessous ce trouve les maquettes en rapport avec la partie.</w:t>
+        <w:t xml:space="preserve">Ci-dessous </w:t>
+      </w:r>
+      <w:r>
+        <w:rPr>
+          <w:lang w:val="fr-CH"/>
+        </w:rPr>
+        <w:t>s</w:t>
+      </w:r>
+      <w:r>
+        <w:rPr>
+          <w:lang w:val="fr-CH"/>
+        </w:rPr>
+        <w:t>e trouve les maquettes en rapport avec la partie.</w:t>
       </w:r>
     </w:p>
     <w:p>
@@ -5334,50 +5346,1413 @@
         <w:rPr>
           <w:rFonts w:cs="Arial"/>
         </w:rPr>
-        <w:t>Ce point va parler des tests effectuer sur le programme.</w:t>
-      </w:r>
-    </w:p>
-    <w:p>
-      <w:pPr>
-        <w:rPr>
-          <w:rFonts w:cs="Arial"/>
-        </w:rPr>
-      </w:pPr>
-    </w:p>
-    <w:p>
-      <w:pPr>
-        <w:rPr>
-          <w:rFonts w:cs="Arial"/>
-        </w:rPr>
-      </w:pPr>
-    </w:p>
-    <w:p>
-      <w:pPr>
-        <w:rPr>
-          <w:rFonts w:cs="Arial"/>
-        </w:rPr>
-      </w:pPr>
-    </w:p>
-    <w:p>
-      <w:pPr>
-        <w:rPr>
-          <w:rFonts w:cs="Arial"/>
-        </w:rPr>
-      </w:pPr>
-    </w:p>
-    <w:p>
-      <w:pPr>
-        <w:rPr>
-          <w:rFonts w:cs="Arial"/>
-        </w:rPr>
-      </w:pPr>
-      <w:r>
-        <w:rPr>
-          <w:rFonts w:cs="Arial"/>
-        </w:rPr>
+        <w:t>Ce point parle de la stratégie que j’ai utilisé pour faire les différents types de tests</w:t>
+      </w:r>
+      <w:r>
+        <w:rPr>
+          <w:rFonts w:cs="Arial"/>
+        </w:rPr>
+        <w:t>.</w:t>
+      </w:r>
+    </w:p>
+    <w:p>
+      <w:pPr>
+        <w:rPr>
+          <w:rFonts w:cs="Arial"/>
+        </w:rPr>
+      </w:pPr>
+    </w:p>
+    <w:p>
+      <w:pPr>
+        <w:rPr>
+          <w:rFonts w:cs="Arial"/>
+        </w:rPr>
+      </w:pPr>
+      <w:r>
+        <w:rPr>
+          <w:rFonts w:cs="Arial"/>
+        </w:rPr>
+        <w:t>Tous les tests ont été effectuer sur le même ordinateur et au même moment.</w:t>
+      </w:r>
+    </w:p>
+    <w:p>
+      <w:pPr>
+        <w:rPr>
+          <w:rFonts w:cs="Arial"/>
+        </w:rPr>
+      </w:pPr>
+    </w:p>
+    <w:p>
+      <w:pPr>
+        <w:rPr>
+          <w:rFonts w:cs="Arial"/>
+        </w:rPr>
+      </w:pPr>
+      <w:r>
+        <w:rPr>
+          <w:rFonts w:cs="Arial"/>
+        </w:rPr>
+        <w:t xml:space="preserve">Je vais réaliser </w:t>
+      </w:r>
+      <w:r>
+        <w:rPr>
+          <w:rFonts w:cs="Arial"/>
+        </w:rPr>
+        <w:t>les tests unitaires, les tests d’intégration et les tests du système final.</w:t>
+      </w:r>
+    </w:p>
+    <w:p>
+      <w:pPr>
+        <w:pStyle w:val="Titre2"/>
+        <w:rPr>
+          <w:i/>
+        </w:rPr>
+      </w:pPr>
+      <w:bookmarkStart w:id="16" w:name="_Toc37260869"/>
+      <w:r>
         <w:lastRenderedPageBreak/>
-        <w:t>Type de test : Fonctionnelle</w:t>
-      </w:r>
+        <w:t>Planification</w:t>
+      </w:r>
+      <w:bookmarkEnd w:id="16"/>
+    </w:p>
+    <w:p>
+      <w:pPr>
+        <w:rPr>
+          <w:rFonts w:cs="Arial"/>
+        </w:rPr>
+      </w:pPr>
+    </w:p>
+    <w:p>
+      <w:pPr>
+        <w:pStyle w:val="Titre3"/>
+      </w:pPr>
+      <w:bookmarkStart w:id="17" w:name="_Toc37260870"/>
+      <w:r>
+        <w:t>Version 1.0</w:t>
+      </w:r>
+      <w:bookmarkEnd w:id="17"/>
+    </w:p>
+    <w:p>
+      <w:pPr>
+        <w:rPr>
+          <w:lang w:val="fr-CH"/>
+        </w:rPr>
+      </w:pPr>
+      <w:r>
+        <w:rPr>
+          <w:lang w:val="fr-CH"/>
+        </w:rPr>
+        <w:t>Cette partie de la d</w:t>
+      </w:r>
+      <w:r>
+        <w:rPr>
+          <w:lang w:val="fr-CH"/>
+        </w:rPr>
+        <w:t>ocumentation parlera de la planification finale du projet</w:t>
+      </w:r>
+      <w:r>
+        <w:rPr>
+          <w:lang w:val="fr-CH"/>
+        </w:rPr>
+        <w:t>.</w:t>
+      </w:r>
+    </w:p>
+    <w:p>
+      <w:pPr>
+        <w:rPr>
+          <w:lang w:val="fr-CH"/>
+        </w:rPr>
+      </w:pPr>
+    </w:p>
+    <w:p>
+      <w:pPr>
+        <w:rPr>
+          <w:lang w:val="fr-CH"/>
+        </w:rPr>
+      </w:pPr>
+      <w:r>
+        <w:rPr>
+          <w:lang w:val="fr-CH"/>
+        </w:rPr>
+        <w:t>Date de début du projet :</w:t>
+      </w:r>
+      <w:r>
+        <w:rPr>
+          <w:lang w:val="fr-CH"/>
+        </w:rPr>
+        <w:t xml:space="preserve"> 26.02.2020</w:t>
+      </w:r>
+    </w:p>
+    <w:p>
+      <w:pPr>
+        <w:rPr>
+          <w:lang w:val="fr-CH"/>
+        </w:rPr>
+      </w:pPr>
+      <w:r>
+        <w:rPr>
+          <w:lang w:val="fr-CH"/>
+        </w:rPr>
+        <w:t>Date de fin du projet : 08.04.2020</w:t>
+      </w:r>
+      <w:bookmarkStart w:id="18" w:name="_GoBack"/>
+      <w:bookmarkEnd w:id="18"/>
+    </w:p>
+    <w:p>
+      <w:pPr>
+        <w:rPr>
+          <w:lang w:val="fr-CH"/>
+        </w:rPr>
+      </w:pPr>
+    </w:p>
+    <w:p>
+      <w:pPr>
+        <w:rPr>
+          <w:rFonts w:cs="Arial"/>
+          <w:b/>
+          <w:bCs/>
+        </w:rPr>
+      </w:pPr>
+      <w:r>
+        <w:rPr>
+          <w:rFonts w:cs="Arial"/>
+          <w:b/>
+          <w:bCs/>
+        </w:rPr>
+        <w:t>Sprint 1 :</w:t>
+      </w:r>
+    </w:p>
+    <w:p>
+      <w:pPr>
+        <w:rPr>
+          <w:rFonts w:cs="Arial"/>
+        </w:rPr>
+      </w:pPr>
+      <w:r>
+        <w:rPr>
+          <w:rFonts w:cs="Arial"/>
+        </w:rPr>
+        <w:t>La notion de sprint n’avait pas encore été apprise.</w:t>
+      </w:r>
+    </w:p>
+    <w:p>
+      <w:pPr>
+        <w:rPr>
+          <w:rFonts w:cs="Arial"/>
+        </w:rPr>
+      </w:pPr>
+    </w:p>
+    <w:p>
+      <w:pPr>
+        <w:rPr>
+          <w:rFonts w:cs="Arial"/>
+          <w:b/>
+          <w:bCs/>
+        </w:rPr>
+      </w:pPr>
+      <w:r>
+        <w:rPr>
+          <w:rFonts w:cs="Arial"/>
+          <w:b/>
+          <w:bCs/>
+        </w:rPr>
+        <w:t>Sprint 2 :</w:t>
+      </w:r>
+    </w:p>
+    <w:p>
+      <w:pPr>
+        <w:rPr>
+          <w:rFonts w:cs="Arial"/>
+        </w:rPr>
+      </w:pPr>
+      <w:r>
+        <w:rPr>
+          <w:rFonts w:cs="Arial"/>
+        </w:rPr>
+        <w:t>La notion de sprint n’avait pas encore été apprise.</w:t>
+      </w:r>
+    </w:p>
+    <w:p>
+      <w:pPr>
+        <w:rPr>
+          <w:rFonts w:cs="Arial"/>
+        </w:rPr>
+      </w:pPr>
+    </w:p>
+    <w:p>
+      <w:pPr>
+        <w:rPr>
+          <w:rFonts w:cs="Arial"/>
+          <w:b/>
+          <w:bCs/>
+        </w:rPr>
+      </w:pPr>
+      <w:r>
+        <w:rPr>
+          <w:rFonts w:cs="Arial"/>
+          <w:b/>
+          <w:bCs/>
+        </w:rPr>
+        <w:t>Sprint 3 :</w:t>
+      </w:r>
+    </w:p>
+    <w:p>
+      <w:pPr>
+        <w:rPr>
+          <w:rFonts w:cs="Arial"/>
+        </w:rPr>
+      </w:pPr>
+      <w:r>
+        <w:rPr>
+          <w:rFonts w:cs="Arial"/>
+        </w:rPr>
+        <w:t>Afficher une grille de 10x10</w:t>
+      </w:r>
+    </w:p>
+    <w:p>
+      <w:pPr>
+        <w:shd w:val="clear" w:color="auto" w:fill="FFFFFF"/>
+        <w:jc w:val="left"/>
+        <w:rPr>
+          <w:rFonts w:cs="Arial"/>
+          <w:color w:val="24292E"/>
+          <w:szCs w:val="24"/>
+          <w:lang w:val="fr-CH" w:eastAsia="fr-CH"/>
+        </w:rPr>
+      </w:pPr>
+      <w:r>
+        <w:rPr>
+          <w:rFonts w:cs="Arial"/>
+          <w:color w:val="24292E"/>
+          <w:szCs w:val="24"/>
+          <w:lang w:val="fr-CH" w:eastAsia="fr-CH"/>
+        </w:rPr>
+        <w:t>Déclarer les positions des bateaux</w:t>
+      </w:r>
+    </w:p>
+    <w:p>
+      <w:pPr>
+        <w:shd w:val="clear" w:color="auto" w:fill="FFFFFF"/>
+        <w:jc w:val="left"/>
+        <w:rPr>
+          <w:rFonts w:cs="Arial"/>
+          <w:color w:val="24292E"/>
+          <w:szCs w:val="24"/>
+          <w:lang w:val="fr-CH" w:eastAsia="fr-CH"/>
+        </w:rPr>
+      </w:pPr>
+      <w:r>
+        <w:rPr>
+          <w:rFonts w:cs="Arial"/>
+          <w:color w:val="24292E"/>
+          <w:szCs w:val="24"/>
+          <w:lang w:val="fr-CH" w:eastAsia="fr-CH"/>
+        </w:rPr>
+        <w:t>Demander à l'utilisateur des coordonnées</w:t>
+      </w:r>
+    </w:p>
+    <w:p>
+      <w:pPr>
+        <w:shd w:val="clear" w:color="auto" w:fill="FFFFFF"/>
+        <w:jc w:val="left"/>
+        <w:rPr>
+          <w:rFonts w:cs="Arial"/>
+          <w:color w:val="24292E"/>
+          <w:szCs w:val="24"/>
+          <w:lang w:val="fr-CH" w:eastAsia="fr-CH"/>
+        </w:rPr>
+      </w:pPr>
+      <w:r>
+        <w:rPr>
+          <w:rFonts w:cs="Arial"/>
+          <w:color w:val="24292E"/>
+          <w:szCs w:val="24"/>
+          <w:lang w:val="fr-CH" w:eastAsia="fr-CH"/>
+        </w:rPr>
+        <w:t>Vérification des coordonnées entrées</w:t>
+      </w:r>
+    </w:p>
+    <w:p>
+      <w:pPr>
+        <w:shd w:val="clear" w:color="auto" w:fill="FFFFFF"/>
+        <w:jc w:val="left"/>
+        <w:rPr>
+          <w:rFonts w:cs="Arial"/>
+          <w:color w:val="24292E"/>
+          <w:szCs w:val="24"/>
+          <w:lang w:val="fr-CH" w:eastAsia="fr-CH"/>
+        </w:rPr>
+      </w:pPr>
+      <w:r>
+        <w:rPr>
+          <w:rFonts w:cs="Arial"/>
+          <w:color w:val="24292E"/>
+          <w:szCs w:val="24"/>
+          <w:lang w:val="fr-CH" w:eastAsia="fr-CH"/>
+        </w:rPr>
+        <w:t>Retourner une réponse à l'utilisateur et changer l'affichage</w:t>
+      </w:r>
+    </w:p>
+    <w:p>
+      <w:pPr>
+        <w:shd w:val="clear" w:color="auto" w:fill="FFFFFF"/>
+        <w:jc w:val="left"/>
+        <w:rPr>
+          <w:rFonts w:cs="Arial"/>
+          <w:color w:val="24292E"/>
+          <w:szCs w:val="24"/>
+          <w:lang w:val="fr-CH" w:eastAsia="fr-CH"/>
+        </w:rPr>
+      </w:pPr>
+      <w:r>
+        <w:rPr>
+          <w:rFonts w:cs="Arial"/>
+          <w:color w:val="24292E"/>
+          <w:szCs w:val="24"/>
+          <w:lang w:val="fr-CH" w:eastAsia="fr-CH"/>
+        </w:rPr>
+        <w:t>Vérification des conditions de victoire</w:t>
+      </w:r>
+    </w:p>
+    <w:p>
+      <w:pPr>
+        <w:shd w:val="clear" w:color="auto" w:fill="FFFFFF"/>
+        <w:jc w:val="left"/>
+        <w:rPr>
+          <w:rFonts w:cs="Arial"/>
+          <w:color w:val="24292E"/>
+          <w:szCs w:val="24"/>
+          <w:lang w:val="fr-CH" w:eastAsia="fr-CH"/>
+        </w:rPr>
+      </w:pPr>
+      <w:r>
+        <w:rPr>
+          <w:rFonts w:cs="Arial"/>
+          <w:color w:val="24292E"/>
+          <w:szCs w:val="24"/>
+          <w:lang w:val="fr-CH" w:eastAsia="fr-CH"/>
+        </w:rPr>
+        <w:t xml:space="preserve">Retourner </w:t>
+      </w:r>
+      <w:r>
+        <w:rPr>
+          <w:rFonts w:cs="Arial"/>
+          <w:color w:val="24292E"/>
+          <w:szCs w:val="24"/>
+          <w:lang w:val="fr-CH" w:eastAsia="fr-CH"/>
+        </w:rPr>
+        <w:t>au</w:t>
+      </w:r>
+      <w:r>
+        <w:rPr>
+          <w:rFonts w:cs="Arial"/>
+          <w:color w:val="24292E"/>
+          <w:szCs w:val="24"/>
+          <w:lang w:val="fr-CH" w:eastAsia="fr-CH"/>
+        </w:rPr>
+        <w:t xml:space="preserve"> menu principal</w:t>
+      </w:r>
+    </w:p>
+    <w:p>
+      <w:pPr>
+        <w:shd w:val="clear" w:color="auto" w:fill="FFFFFF"/>
+        <w:jc w:val="left"/>
+        <w:rPr>
+          <w:rFonts w:cs="Arial"/>
+          <w:color w:val="24292E"/>
+          <w:szCs w:val="24"/>
+          <w:lang w:val="fr-CH" w:eastAsia="fr-CH"/>
+        </w:rPr>
+      </w:pPr>
+      <w:r>
+        <w:rPr>
+          <w:rFonts w:cs="Arial"/>
+          <w:color w:val="24292E"/>
+          <w:szCs w:val="24"/>
+          <w:lang w:val="fr-CH" w:eastAsia="fr-CH"/>
+        </w:rPr>
+        <w:t>Date d’échéance : 18.03.2020</w:t>
+      </w:r>
+    </w:p>
+    <w:p>
+      <w:pPr>
+        <w:shd w:val="clear" w:color="auto" w:fill="FFFFFF"/>
+        <w:jc w:val="left"/>
+        <w:rPr>
+          <w:rFonts w:cs="Arial"/>
+          <w:color w:val="24292E"/>
+          <w:szCs w:val="24"/>
+          <w:lang w:val="fr-CH" w:eastAsia="fr-CH"/>
+        </w:rPr>
+      </w:pPr>
+    </w:p>
+    <w:p>
+      <w:pPr>
+        <w:rPr>
+          <w:rFonts w:cs="Arial"/>
+          <w:b/>
+          <w:bCs/>
+        </w:rPr>
+      </w:pPr>
+      <w:r>
+        <w:rPr>
+          <w:rFonts w:cs="Arial"/>
+          <w:b/>
+          <w:bCs/>
+        </w:rPr>
+        <w:t>Sprint 4 :</w:t>
+      </w:r>
+    </w:p>
+    <w:p>
+      <w:pPr>
+        <w:rPr>
+          <w:rFonts w:cs="Arial"/>
+        </w:rPr>
+      </w:pPr>
+      <w:r>
+        <w:rPr>
+          <w:rFonts w:cs="Arial"/>
+        </w:rPr>
+        <w:t>S’authentifier (pas réussi)</w:t>
+      </w:r>
+    </w:p>
+    <w:p>
+      <w:pPr>
+        <w:rPr>
+          <w:rFonts w:cs="Arial"/>
+        </w:rPr>
+      </w:pPr>
+      <w:r>
+        <w:rPr>
+          <w:rFonts w:cs="Arial"/>
+          <w:color w:val="24292E"/>
+          <w:szCs w:val="24"/>
+          <w:lang w:val="fr-CH" w:eastAsia="fr-CH"/>
+        </w:rPr>
+        <w:t>Date d’échéance : 25.03.2020</w:t>
+      </w:r>
+    </w:p>
+    <w:p>
+      <w:pPr>
+        <w:rPr>
+          <w:rFonts w:cs="Arial"/>
+        </w:rPr>
+      </w:pPr>
+    </w:p>
+    <w:p>
+      <w:pPr>
+        <w:rPr>
+          <w:rFonts w:cs="Arial"/>
+          <w:b/>
+          <w:bCs/>
+        </w:rPr>
+      </w:pPr>
+      <w:r>
+        <w:rPr>
+          <w:rFonts w:cs="Arial"/>
+          <w:b/>
+          <w:bCs/>
+        </w:rPr>
+        <w:t>Sprint 5 :</w:t>
+      </w:r>
+    </w:p>
+    <w:p>
+      <w:pPr>
+        <w:shd w:val="clear" w:color="auto" w:fill="FFFFFF"/>
+        <w:jc w:val="left"/>
+        <w:rPr>
+          <w:rFonts w:cs="Arial"/>
+          <w:color w:val="24292E"/>
+          <w:szCs w:val="24"/>
+          <w:lang w:val="fr-CH" w:eastAsia="fr-CH"/>
+        </w:rPr>
+      </w:pPr>
+      <w:r>
+        <w:rPr>
+          <w:rFonts w:cs="Arial"/>
+          <w:color w:val="24292E"/>
+          <w:szCs w:val="24"/>
+          <w:lang w:val="fr-CH" w:eastAsia="fr-CH"/>
+        </w:rPr>
+        <w:t>S'authentifier</w:t>
+      </w:r>
+    </w:p>
+    <w:p>
+      <w:pPr>
+        <w:shd w:val="clear" w:color="auto" w:fill="FFFFFF"/>
+        <w:jc w:val="left"/>
+        <w:rPr>
+          <w:rFonts w:cs="Arial"/>
+          <w:color w:val="24292E"/>
+          <w:szCs w:val="24"/>
+          <w:lang w:val="fr-CH" w:eastAsia="fr-CH"/>
+        </w:rPr>
+      </w:pPr>
+      <w:r>
+        <w:rPr>
+          <w:rFonts w:cs="Arial"/>
+          <w:color w:val="24292E"/>
+          <w:szCs w:val="24"/>
+          <w:lang w:val="fr-CH" w:eastAsia="fr-CH"/>
+        </w:rPr>
+        <w:t>L'authentification dure tant que le logiciel n'est pas fermé</w:t>
+      </w:r>
+    </w:p>
+    <w:p>
+      <w:pPr>
+        <w:shd w:val="clear" w:color="auto" w:fill="FFFFFF"/>
+        <w:jc w:val="left"/>
+        <w:rPr>
+          <w:rFonts w:cs="Arial"/>
+          <w:color w:val="24292E"/>
+          <w:szCs w:val="24"/>
+          <w:lang w:val="fr-CH" w:eastAsia="fr-CH"/>
+        </w:rPr>
+      </w:pPr>
+      <w:r>
+        <w:rPr>
+          <w:rFonts w:cs="Arial"/>
+          <w:color w:val="24292E"/>
+          <w:szCs w:val="24"/>
+          <w:lang w:val="fr-CH" w:eastAsia="fr-CH"/>
+        </w:rPr>
+        <w:t>Le programme choisit une grille au hasard dans un répertoire et la charge</w:t>
+      </w:r>
+    </w:p>
+    <w:p>
+      <w:pPr>
+        <w:shd w:val="clear" w:color="auto" w:fill="FFFFFF"/>
+        <w:jc w:val="left"/>
+        <w:rPr>
+          <w:rFonts w:cs="Arial"/>
+          <w:color w:val="24292E"/>
+          <w:szCs w:val="24"/>
+          <w:lang w:val="fr-CH" w:eastAsia="fr-CH"/>
+        </w:rPr>
+      </w:pPr>
+      <w:r>
+        <w:rPr>
+          <w:rFonts w:cs="Arial"/>
+          <w:color w:val="24292E"/>
+          <w:szCs w:val="24"/>
+          <w:lang w:val="fr-CH" w:eastAsia="fr-CH"/>
+        </w:rPr>
+        <w:t>Afficher la liste des scores atteints lors des parties précédentes</w:t>
+      </w:r>
+    </w:p>
+    <w:p>
+      <w:pPr>
+        <w:shd w:val="clear" w:color="auto" w:fill="FFFFFF"/>
+        <w:jc w:val="left"/>
+        <w:rPr>
+          <w:rFonts w:cs="Arial"/>
+          <w:color w:val="24292E"/>
+          <w:szCs w:val="24"/>
+          <w:lang w:val="fr-CH" w:eastAsia="fr-CH"/>
+        </w:rPr>
+      </w:pPr>
+      <w:r>
+        <w:rPr>
+          <w:rFonts w:cs="Arial"/>
+          <w:color w:val="24292E"/>
+          <w:szCs w:val="24"/>
+          <w:lang w:val="fr-CH" w:eastAsia="fr-CH"/>
+        </w:rPr>
+        <w:t>Logs trace toutes les actions effectuer dans le programm</w:t>
+      </w:r>
+      <w:r>
+        <w:rPr>
+          <w:rFonts w:cs="Arial"/>
+          <w:color w:val="24292E"/>
+          <w:szCs w:val="24"/>
+          <w:lang w:val="fr-CH" w:eastAsia="fr-CH"/>
+        </w:rPr>
+        <w:t>e</w:t>
+      </w:r>
+    </w:p>
+    <w:p>
+      <w:pPr>
+        <w:shd w:val="clear" w:color="auto" w:fill="FFFFFF"/>
+        <w:jc w:val="left"/>
+        <w:rPr>
+          <w:rFonts w:cs="Arial"/>
+          <w:color w:val="24292E"/>
+          <w:szCs w:val="24"/>
+          <w:lang w:val="fr-CH" w:eastAsia="fr-CH"/>
+        </w:rPr>
+      </w:pPr>
+      <w:r>
+        <w:rPr>
+          <w:rFonts w:cs="Arial"/>
+          <w:color w:val="24292E"/>
+          <w:szCs w:val="24"/>
+          <w:lang w:val="fr-CH" w:eastAsia="fr-CH"/>
+        </w:rPr>
+        <w:t>Date d’échéance : 01.04.2020</w:t>
+      </w:r>
+    </w:p>
+    <w:p>
+      <w:pPr>
+        <w:rPr>
+          <w:rFonts w:cs="Arial"/>
+          <w:b/>
+          <w:bCs/>
+        </w:rPr>
+      </w:pPr>
+    </w:p>
+    <w:p>
+      <w:pPr>
+        <w:rPr>
+          <w:rFonts w:cs="Arial"/>
+          <w:b/>
+          <w:bCs/>
+        </w:rPr>
+      </w:pPr>
+      <w:r>
+        <w:rPr>
+          <w:rFonts w:cs="Arial"/>
+          <w:b/>
+          <w:bCs/>
+        </w:rPr>
+        <w:t>Sprint 6 :</w:t>
+      </w:r>
+    </w:p>
+    <w:p>
+      <w:pPr>
+        <w:rPr>
+          <w:rFonts w:cs="Arial"/>
+        </w:rPr>
+      </w:pPr>
+      <w:r>
+        <w:rPr>
+          <w:rFonts w:cs="Arial"/>
+        </w:rPr>
+        <w:t>Faire la documentation du projet</w:t>
+      </w:r>
+    </w:p>
+    <w:p>
+      <w:pPr>
+        <w:rPr>
+          <w:rFonts w:cs="Arial"/>
+        </w:rPr>
+      </w:pPr>
+      <w:r>
+        <w:rPr>
+          <w:rFonts w:cs="Arial"/>
+        </w:rPr>
+        <w:t>Faire le rendu final</w:t>
+      </w:r>
+    </w:p>
+    <w:p>
+      <w:pPr>
+        <w:rPr>
+          <w:rFonts w:cs="Arial"/>
+        </w:rPr>
+      </w:pPr>
+      <w:r>
+        <w:rPr>
+          <w:rFonts w:cs="Arial"/>
+          <w:color w:val="24292E"/>
+          <w:szCs w:val="24"/>
+          <w:lang w:val="fr-CH" w:eastAsia="fr-CH"/>
+        </w:rPr>
+        <w:t>Date d’échéance : 08.04.2020</w:t>
+      </w:r>
+    </w:p>
+    <w:p>
+      <w:pPr>
+        <w:pStyle w:val="Retraitnormal1"/>
+        <w:numPr>
+          <w:ilvl w:val="0"/>
+          <w:numId w:val="0"/>
+        </w:numPr>
+        <w:rPr>
+          <w:rFonts w:ascii="Arial" w:hAnsi="Arial" w:cs="Arial"/>
+        </w:rPr>
+      </w:pPr>
+    </w:p>
+    <w:p>
+      <w:pPr>
+        <w:pStyle w:val="Titre2"/>
+      </w:pPr>
+      <w:bookmarkStart w:id="19" w:name="_Toc25553314"/>
+      <w:bookmarkStart w:id="20" w:name="_Toc71691019"/>
+      <w:bookmarkStart w:id="21" w:name="_Toc37260871"/>
+      <w:r>
+        <w:t>Dossier de conception</w:t>
+      </w:r>
+      <w:bookmarkEnd w:id="19"/>
+      <w:bookmarkEnd w:id="20"/>
+      <w:bookmarkEnd w:id="21"/>
+    </w:p>
+    <w:p>
+      <w:pPr>
+        <w:pStyle w:val="Paragraphedeliste"/>
+        <w:numPr>
+          <w:ilvl w:val="0"/>
+          <w:numId w:val="25"/>
+        </w:numPr>
+      </w:pPr>
+      <w:r>
+        <w:t>Ce point parle des</w:t>
+      </w:r>
+      <w:r>
+        <w:t xml:space="preserve"> outils utilisé lors de la réalisation du projet.</w:t>
+      </w:r>
+    </w:p>
+    <w:p/>
+    <w:p>
+      <w:pPr>
+        <w:pStyle w:val="Titre3"/>
+      </w:pPr>
+      <w:bookmarkStart w:id="22" w:name="_Toc37260872"/>
+      <w:proofErr w:type="spellStart"/>
+      <w:r>
+        <w:t>Outils</w:t>
+      </w:r>
+      <w:proofErr w:type="spellEnd"/>
+      <w:r>
+        <w:t xml:space="preserve"> </w:t>
+      </w:r>
+      <w:proofErr w:type="spellStart"/>
+      <w:r>
+        <w:t>HardWare</w:t>
+      </w:r>
+      <w:bookmarkEnd w:id="22"/>
+      <w:proofErr w:type="spellEnd"/>
+      <w:r>
+        <w:t xml:space="preserve"> </w:t>
+      </w:r>
+    </w:p>
+    <w:p>
+      <w:pPr>
+        <w:pStyle w:val="Paragraphedeliste"/>
+        <w:numPr>
+          <w:ilvl w:val="0"/>
+          <w:numId w:val="24"/>
+        </w:numPr>
+      </w:pPr>
+      <w:r>
+        <w:t>Ordinateur du CPNV, Ordinateur personnel</w:t>
+      </w:r>
+    </w:p>
+    <w:p/>
+    <w:p>
+      <w:pPr>
+        <w:pStyle w:val="Titre3"/>
+      </w:pPr>
+      <w:bookmarkStart w:id="23" w:name="_Toc37260873"/>
+      <w:proofErr w:type="spellStart"/>
+      <w:r>
+        <w:lastRenderedPageBreak/>
+        <w:t>Système</w:t>
+      </w:r>
+      <w:proofErr w:type="spellEnd"/>
+      <w:r>
+        <w:t xml:space="preserve"> </w:t>
+      </w:r>
+      <w:proofErr w:type="spellStart"/>
+      <w:r>
+        <w:t>d’exploitation</w:t>
+      </w:r>
+      <w:bookmarkEnd w:id="23"/>
+      <w:proofErr w:type="spellEnd"/>
+    </w:p>
+    <w:p>
+      <w:pPr>
+        <w:pStyle w:val="Paragraphedeliste"/>
+        <w:numPr>
+          <w:ilvl w:val="0"/>
+          <w:numId w:val="23"/>
+        </w:numPr>
+        <w:rPr>
+          <w:lang w:val="en-US"/>
+        </w:rPr>
+      </w:pPr>
+      <w:r>
+        <w:rPr>
+          <w:lang w:val="en-US"/>
+        </w:rPr>
+        <w:t>Windows 10 Pro, 64bit</w:t>
+      </w:r>
+    </w:p>
+    <w:p>
+      <w:pPr>
+        <w:rPr>
+          <w:lang w:val="en-US"/>
+        </w:rPr>
+      </w:pPr>
+    </w:p>
+    <w:p>
+      <w:pPr>
+        <w:pStyle w:val="Titre3"/>
+      </w:pPr>
+      <w:bookmarkStart w:id="24" w:name="_Toc37260874"/>
+      <w:proofErr w:type="spellStart"/>
+      <w:r>
+        <w:t>Logiciels</w:t>
+      </w:r>
+      <w:bookmarkEnd w:id="24"/>
+      <w:proofErr w:type="spellEnd"/>
+    </w:p>
+    <w:p>
+      <w:pPr>
+        <w:pStyle w:val="Paragraphedeliste"/>
+        <w:numPr>
+          <w:ilvl w:val="0"/>
+          <w:numId w:val="23"/>
+        </w:numPr>
+        <w:rPr>
+          <w:lang w:val="en-US"/>
+        </w:rPr>
+      </w:pPr>
+      <w:proofErr w:type="spellStart"/>
+      <w:r>
+        <w:rPr>
+          <w:lang w:val="en-US"/>
+        </w:rPr>
+        <w:t>Clion</w:t>
+      </w:r>
+      <w:proofErr w:type="spellEnd"/>
+    </w:p>
+    <w:p>
+      <w:pPr>
+        <w:pStyle w:val="Paragraphedeliste"/>
+        <w:numPr>
+          <w:ilvl w:val="0"/>
+          <w:numId w:val="23"/>
+        </w:numPr>
+        <w:rPr>
+          <w:lang w:val="en-US"/>
+        </w:rPr>
+      </w:pPr>
+      <w:r>
+        <w:rPr>
+          <w:lang w:val="en-US"/>
+        </w:rPr>
+        <w:t>MinGW</w:t>
+      </w:r>
+    </w:p>
+    <w:p>
+      <w:pPr>
+        <w:pStyle w:val="Paragraphedeliste"/>
+        <w:numPr>
+          <w:ilvl w:val="0"/>
+          <w:numId w:val="23"/>
+        </w:numPr>
+        <w:rPr>
+          <w:lang w:val="en-US"/>
+        </w:rPr>
+      </w:pPr>
+      <w:r>
+        <w:rPr>
+          <w:lang w:val="en-US"/>
+        </w:rPr>
+        <w:t>Balsamiq</w:t>
+      </w:r>
+    </w:p>
+    <w:p>
+      <w:pPr>
+        <w:jc w:val="left"/>
+        <w:rPr>
+          <w:lang w:val="en-US"/>
+        </w:rPr>
+      </w:pPr>
+    </w:p>
+    <w:p>
+      <w:pPr>
+        <w:pStyle w:val="Titre1"/>
+      </w:pPr>
+      <w:bookmarkStart w:id="25" w:name="_Toc71703259"/>
+      <w:bookmarkStart w:id="26" w:name="_Toc37260875"/>
+      <w:r>
+        <w:t>R</w:t>
+      </w:r>
+      <w:bookmarkEnd w:id="25"/>
+      <w:r>
+        <w:t>éalisation</w:t>
+      </w:r>
+      <w:bookmarkEnd w:id="26"/>
+    </w:p>
+    <w:p>
+      <w:pPr>
+        <w:pStyle w:val="Titre2"/>
+        <w:rPr>
+          <w:i/>
+        </w:rPr>
+      </w:pPr>
+      <w:bookmarkStart w:id="27" w:name="_Toc25553317"/>
+      <w:bookmarkStart w:id="28" w:name="_Toc71691022"/>
+      <w:bookmarkStart w:id="29" w:name="_Toc37260876"/>
+      <w:r>
+        <w:t>Dossier de réalisation</w:t>
+      </w:r>
+      <w:bookmarkStart w:id="30" w:name="_Toc25553318"/>
+      <w:bookmarkEnd w:id="27"/>
+      <w:bookmarkEnd w:id="28"/>
+      <w:bookmarkEnd w:id="29"/>
+    </w:p>
+    <w:bookmarkEnd w:id="30"/>
+    <w:p>
+      <w:pPr>
+        <w:rPr>
+          <w:rFonts w:cs="Arial"/>
+        </w:rPr>
+      </w:pPr>
+      <w:r>
+        <w:rPr>
+          <w:rFonts w:cs="Arial"/>
+        </w:rPr>
+        <w:t>La structure du projet que j’ai réalisé</w:t>
+      </w:r>
+      <w:r>
+        <w:rPr>
+          <w:rFonts w:cs="Arial"/>
+        </w:rPr>
+        <w:t xml:space="preserve"> et le matériel utilisé pour la réalisation de ce projet.</w:t>
+      </w:r>
+    </w:p>
+    <w:p>
+      <w:pPr>
+        <w:rPr>
+          <w:rFonts w:cs="Arial"/>
+        </w:rPr>
+      </w:pPr>
+    </w:p>
+    <w:p>
+      <w:pPr>
+        <w:pStyle w:val="Paragraphedeliste"/>
+        <w:numPr>
+          <w:ilvl w:val="0"/>
+          <w:numId w:val="26"/>
+        </w:numPr>
+        <w:rPr>
+          <w:rFonts w:cs="Arial"/>
+        </w:rPr>
+      </w:pPr>
+      <w:r>
+        <w:rPr>
+          <w:rFonts w:cs="Arial"/>
+        </w:rPr>
+        <w:t>Les fichiers nécessaires au fonctionnement du logiciel se trouve dans le dossier Jeu</w:t>
+      </w:r>
+    </w:p>
+    <w:p>
+      <w:pPr>
+        <w:pStyle w:val="Paragraphedeliste"/>
+        <w:numPr>
+          <w:ilvl w:val="0"/>
+          <w:numId w:val="26"/>
+        </w:numPr>
+        <w:rPr>
+          <w:rFonts w:cs="Arial"/>
+        </w:rPr>
+      </w:pPr>
+      <w:r>
+        <w:rPr>
+          <w:rFonts w:cs="Arial"/>
+        </w:rPr>
+        <w:t>Le dossier Documentation contient tous les fichiers tels que le journal de bord, journal de travaille, maquette, MCD</w:t>
+      </w:r>
+      <w:r>
+        <w:rPr>
+          <w:rFonts w:cs="Arial"/>
+        </w:rPr>
+        <w:t>, uses-cases, scénario</w:t>
+      </w:r>
+      <w:r>
+        <w:rPr>
+          <w:rFonts w:cs="Arial"/>
+        </w:rPr>
+        <w:t xml:space="preserve"> et la documentation du projet</w:t>
+      </w:r>
+    </w:p>
+    <w:p>
+      <w:pPr>
+        <w:pStyle w:val="Paragraphedeliste"/>
+        <w:numPr>
+          <w:ilvl w:val="0"/>
+          <w:numId w:val="26"/>
+        </w:numPr>
+        <w:rPr>
+          <w:rFonts w:cs="Arial"/>
+        </w:rPr>
+      </w:pPr>
+      <w:r>
+        <w:rPr>
+          <w:rFonts w:cs="Arial"/>
+        </w:rPr>
+        <w:t xml:space="preserve">Le dossier Jeu contient tous les fichiers importants pour l’utilisation du jeu </w:t>
+      </w:r>
+    </w:p>
+    <w:p>
+      <w:pPr>
+        <w:pStyle w:val="Paragraphedeliste"/>
+        <w:numPr>
+          <w:ilvl w:val="0"/>
+          <w:numId w:val="26"/>
+        </w:numPr>
+        <w:rPr>
+          <w:rFonts w:cs="Arial"/>
+        </w:rPr>
+      </w:pPr>
+      <w:r>
+        <w:rPr>
+          <w:rFonts w:cs="Arial"/>
+        </w:rPr>
+        <w:t>Le dossier Source contient tous les fichiers utiles à la modification du programme</w:t>
+      </w:r>
+    </w:p>
+    <w:p>
+      <w:pPr>
+        <w:pStyle w:val="Paragraphedeliste"/>
+        <w:numPr>
+          <w:ilvl w:val="0"/>
+          <w:numId w:val="26"/>
+        </w:numPr>
+        <w:rPr>
+          <w:rFonts w:cs="Arial"/>
+        </w:rPr>
+      </w:pPr>
+      <w:r>
+        <w:rPr>
+          <w:rFonts w:cs="Arial"/>
+        </w:rPr>
+        <w:t>Le s</w:t>
+      </w:r>
+      <w:r>
+        <w:rPr>
+          <w:rFonts w:cs="Arial"/>
+        </w:rPr>
+        <w:t>ystème d’exploitation</w:t>
+      </w:r>
+      <w:r>
+        <w:rPr>
+          <w:rFonts w:cs="Arial"/>
+        </w:rPr>
+        <w:t xml:space="preserve"> utilisé </w:t>
+      </w:r>
+      <w:r>
+        <w:rPr>
+          <w:rFonts w:cs="Arial"/>
+        </w:rPr>
+        <w:t>pour la réalisation du projet est</w:t>
+      </w:r>
+      <w:r>
+        <w:rPr>
+          <w:rFonts w:cs="Arial"/>
+        </w:rPr>
+        <w:t xml:space="preserve"> Windows 10, 64bit</w:t>
+      </w:r>
+      <w:r>
+        <w:rPr>
+          <w:rFonts w:cs="Arial"/>
+        </w:rPr>
+        <w:t xml:space="preserve"> </w:t>
+      </w:r>
+    </w:p>
+    <w:p>
+      <w:pPr>
+        <w:pStyle w:val="Paragraphedeliste"/>
+        <w:numPr>
+          <w:ilvl w:val="0"/>
+          <w:numId w:val="26"/>
+        </w:numPr>
+        <w:rPr>
+          <w:rFonts w:cs="Arial"/>
+        </w:rPr>
+      </w:pPr>
+      <w:r>
+        <w:rPr>
+          <w:rFonts w:cs="Arial"/>
+        </w:rPr>
+        <w:t xml:space="preserve">Les outils logiciels utilisé sont </w:t>
+      </w:r>
+      <w:proofErr w:type="spellStart"/>
+      <w:r>
+        <w:rPr>
+          <w:rFonts w:cs="Arial"/>
+        </w:rPr>
+        <w:t>Clion</w:t>
+      </w:r>
+      <w:proofErr w:type="spellEnd"/>
+      <w:r>
+        <w:rPr>
+          <w:rFonts w:cs="Arial"/>
+        </w:rPr>
+        <w:t xml:space="preserve"> 2019.3.4</w:t>
+      </w:r>
+      <w:r>
+        <w:rPr>
+          <w:rFonts w:cs="Arial"/>
+        </w:rPr>
+        <w:t>,</w:t>
+      </w:r>
+      <w:r>
+        <w:rPr>
+          <w:rFonts w:cs="Arial"/>
+        </w:rPr>
+        <w:t xml:space="preserve"> </w:t>
+      </w:r>
+      <w:proofErr w:type="spellStart"/>
+      <w:r>
+        <w:rPr>
+          <w:rFonts w:cs="Arial"/>
+        </w:rPr>
+        <w:t>MinGW</w:t>
+      </w:r>
+      <w:proofErr w:type="spellEnd"/>
+      <w:r>
+        <w:rPr>
+          <w:rFonts w:cs="Arial"/>
+        </w:rPr>
+        <w:t xml:space="preserve"> et </w:t>
+      </w:r>
+      <w:proofErr w:type="spellStart"/>
+      <w:r>
+        <w:rPr>
+          <w:rFonts w:cs="Arial"/>
+        </w:rPr>
+        <w:t>Balsamiq</w:t>
+      </w:r>
+      <w:proofErr w:type="spellEnd"/>
+      <w:r>
+        <w:rPr>
+          <w:rFonts w:cs="Arial"/>
+        </w:rPr>
+        <w:t xml:space="preserve"> Wireframes</w:t>
+      </w:r>
+      <w:r>
+        <w:rPr>
+          <w:rFonts w:cs="Arial"/>
+        </w:rPr>
+        <w:t xml:space="preserve"> </w:t>
+      </w:r>
+      <w:r>
+        <w:rPr>
+          <w:rFonts w:cs="Arial"/>
+        </w:rPr>
+        <w:t>4</w:t>
+      </w:r>
+    </w:p>
+    <w:p>
+      <w:pPr>
+        <w:rPr>
+          <w:rFonts w:cs="Arial"/>
+        </w:rPr>
+      </w:pPr>
+    </w:p>
+    <w:p>
+      <w:pPr>
+        <w:pStyle w:val="Titre2"/>
+      </w:pPr>
+      <w:r>
+        <w:t>Tests</w:t>
+      </w:r>
+    </w:p>
+    <w:p>
+      <w:r>
+        <w:t>Cette partie parle des tests effectuer, dans quelles conditions et quels tests ont été effectuer</w:t>
+      </w:r>
+      <w:r>
+        <w:t>.</w:t>
+      </w:r>
+    </w:p>
+    <w:p/>
+    <w:p>
+      <w:pPr>
+        <w:pStyle w:val="Titre3"/>
+      </w:pPr>
+      <w:r>
+        <w:t>Environment de test</w:t>
+      </w:r>
+    </w:p>
+    <w:p>
+      <w:pPr>
+        <w:rPr>
+          <w:lang w:val="fr-CH"/>
+        </w:rPr>
+      </w:pPr>
+      <w:r>
+        <w:rPr>
+          <w:lang w:val="fr-CH"/>
+        </w:rPr>
+        <w:t>Tous les tests ont é</w:t>
+      </w:r>
+      <w:r>
+        <w:rPr>
+          <w:lang w:val="fr-CH"/>
+        </w:rPr>
+        <w:t>té effectués dans les conditions suivantes :</w:t>
+      </w:r>
+    </w:p>
+    <w:p>
+      <w:pPr>
+        <w:pStyle w:val="Paragraphedeliste"/>
+        <w:numPr>
+          <w:ilvl w:val="0"/>
+          <w:numId w:val="29"/>
+        </w:numPr>
+        <w:rPr>
+          <w:lang w:val="fr-CH"/>
+        </w:rPr>
+      </w:pPr>
+      <w:r>
+        <w:rPr>
+          <w:lang w:val="fr-CH"/>
+        </w:rPr>
+        <w:t xml:space="preserve">Système d’exploitation : </w:t>
+      </w:r>
+      <w:r>
+        <w:rPr>
+          <w:lang w:val="fr-CH"/>
+        </w:rPr>
+        <w:t xml:space="preserve">Windows 10 Pro, 64bit </w:t>
+      </w:r>
+    </w:p>
+    <w:p>
+      <w:pPr>
+        <w:pStyle w:val="Paragraphedeliste"/>
+        <w:numPr>
+          <w:ilvl w:val="0"/>
+          <w:numId w:val="29"/>
+        </w:numPr>
+        <w:rPr>
+          <w:lang w:val="fr-CH"/>
+        </w:rPr>
+      </w:pPr>
+      <w:r>
+        <w:rPr>
+          <w:lang w:val="fr-CH"/>
+        </w:rPr>
+        <w:t>Processeur : i9 9900K</w:t>
+      </w:r>
+    </w:p>
+    <w:p>
+      <w:pPr>
+        <w:pStyle w:val="Paragraphedeliste"/>
+        <w:numPr>
+          <w:ilvl w:val="0"/>
+          <w:numId w:val="29"/>
+        </w:numPr>
+        <w:rPr>
+          <w:lang w:val="fr-CH"/>
+        </w:rPr>
+      </w:pPr>
+      <w:r>
+        <w:rPr>
+          <w:lang w:val="fr-CH"/>
+        </w:rPr>
+        <w:t>Mémoire : 16Gb de RAM</w:t>
+      </w:r>
+    </w:p>
+    <w:p>
+      <w:pPr>
+        <w:pStyle w:val="Paragraphedeliste"/>
+        <w:numPr>
+          <w:ilvl w:val="0"/>
+          <w:numId w:val="29"/>
+        </w:numPr>
+      </w:pPr>
+      <w:r>
+        <w:rPr>
+          <w:lang w:val="fr-CH"/>
+        </w:rPr>
+        <w:t xml:space="preserve">Le compilateur utilisé est : </w:t>
+      </w:r>
+      <w:proofErr w:type="spellStart"/>
+      <w:r>
+        <w:rPr>
+          <w:lang w:val="fr-CH"/>
+        </w:rPr>
+        <w:t>gcc</w:t>
+      </w:r>
+      <w:proofErr w:type="spellEnd"/>
+      <w:r>
+        <w:rPr>
+          <w:lang w:val="fr-CH"/>
+        </w:rPr>
+        <w:t xml:space="preserve"> version 9.2.0 </w:t>
+      </w:r>
+      <w:r>
+        <w:rPr>
+          <w:lang w:val="fr-CH"/>
+        </w:rPr>
+        <w:t>(</w:t>
+      </w:r>
+      <w:proofErr w:type="spellStart"/>
+      <w:r>
+        <w:rPr>
+          <w:lang w:val="fr-CH"/>
+        </w:rPr>
+        <w:t>MinGW</w:t>
+      </w:r>
+      <w:proofErr w:type="spellEnd"/>
+      <w:r>
+        <w:rPr>
+          <w:lang w:val="fr-CH"/>
+        </w:rPr>
+        <w:t>)</w:t>
+      </w:r>
+    </w:p>
+    <w:p>
+      <w:pPr>
+        <w:jc w:val="left"/>
+      </w:pPr>
+      <w:r>
+        <w:br w:type="page"/>
+      </w:r>
+    </w:p>
+    <w:p>
+      <w:pPr>
+        <w:pStyle w:val="Titre3"/>
+      </w:pPr>
+      <w:proofErr w:type="spellStart"/>
+      <w:r>
+        <w:lastRenderedPageBreak/>
+        <w:t>Résultats</w:t>
+      </w:r>
+      <w:proofErr w:type="spellEnd"/>
+      <w:r>
+        <w:t xml:space="preserve"> des tests </w:t>
+      </w:r>
+      <w:proofErr w:type="spellStart"/>
+      <w:r>
+        <w:t>effectués</w:t>
+      </w:r>
+      <w:proofErr w:type="spellEnd"/>
+    </w:p>
+    <w:p>
+      <w:pPr>
+        <w:rPr>
+          <w:lang w:val="fr-CH"/>
+        </w:rPr>
+      </w:pPr>
+      <w:r>
+        <w:rPr>
+          <w:lang w:val="fr-CH"/>
+        </w:rPr>
+        <w:t>Les résultats des tests e</w:t>
+      </w:r>
+      <w:r>
+        <w:rPr>
+          <w:lang w:val="fr-CH"/>
+        </w:rPr>
+        <w:t>ffectué</w:t>
+      </w:r>
+      <w:r>
+        <w:rPr>
+          <w:lang w:val="fr-CH"/>
+        </w:rPr>
+        <w:t>s cité ci-dessus.</w:t>
+      </w:r>
+    </w:p>
+    <w:p>
+      <w:pPr>
+        <w:rPr>
+          <w:lang w:val="fr-CH"/>
+        </w:rPr>
+      </w:pPr>
     </w:p>
     <w:tbl>
       <w:tblPr>
@@ -5386,13 +6761,16 @@
         <w:tblLook w:val="04A0" w:firstRow="1" w:lastRow="0" w:firstColumn="1" w:lastColumn="0" w:noHBand="0" w:noVBand="1"/>
       </w:tblPr>
       <w:tblGrid>
-        <w:gridCol w:w="4530"/>
-        <w:gridCol w:w="4530"/>
+        <w:gridCol w:w="4515"/>
+        <w:gridCol w:w="4515"/>
       </w:tblGrid>
       <w:tr>
+        <w:trPr>
+          <w:trHeight w:val="987"/>
+        </w:trPr>
         <w:tc>
           <w:tcPr>
-            <w:tcW w:w="4530" w:type="dxa"/>
+            <w:tcW w:w="4515" w:type="dxa"/>
             <w:shd w:val="clear" w:color="auto" w:fill="5B9DFF"/>
             <w:vAlign w:val="center"/>
           </w:tcPr>
@@ -5419,7 +6797,7 @@
         </w:tc>
         <w:tc>
           <w:tcPr>
-            <w:tcW w:w="4530" w:type="dxa"/>
+            <w:tcW w:w="4515" w:type="dxa"/>
             <w:shd w:val="clear" w:color="auto" w:fill="5B9DFF"/>
             <w:vAlign w:val="center"/>
           </w:tcPr>
@@ -5507,11 +6885,11 @@
       </w:tr>
       <w:tr>
         <w:trPr>
-          <w:trHeight w:val="463"/>
+          <w:trHeight w:val="417"/>
         </w:trPr>
         <w:tc>
           <w:tcPr>
-            <w:tcW w:w="4530" w:type="dxa"/>
+            <w:tcW w:w="4515" w:type="dxa"/>
             <w:vAlign w:val="center"/>
           </w:tcPr>
           <w:p>
@@ -5531,7 +6909,7 @@
         </w:tc>
         <w:tc>
           <w:tcPr>
-            <w:tcW w:w="4530" w:type="dxa"/>
+            <w:tcW w:w="4515" w:type="dxa"/>
             <w:shd w:val="clear" w:color="auto" w:fill="C5E0B3" w:themeFill="accent6" w:themeFillTint="66"/>
             <w:vAlign w:val="center"/>
           </w:tcPr>
@@ -5553,11 +6931,11 @@
       </w:tr>
       <w:tr>
         <w:trPr>
-          <w:trHeight w:val="413"/>
+          <w:trHeight w:val="372"/>
         </w:trPr>
         <w:tc>
           <w:tcPr>
-            <w:tcW w:w="4530" w:type="dxa"/>
+            <w:tcW w:w="4515" w:type="dxa"/>
             <w:vAlign w:val="center"/>
           </w:tcPr>
           <w:p>
@@ -5577,7 +6955,7 @@
         </w:tc>
         <w:tc>
           <w:tcPr>
-            <w:tcW w:w="4530" w:type="dxa"/>
+            <w:tcW w:w="4515" w:type="dxa"/>
             <w:shd w:val="clear" w:color="auto" w:fill="C5E0B3" w:themeFill="accent6" w:themeFillTint="66"/>
             <w:vAlign w:val="center"/>
           </w:tcPr>
@@ -5599,11 +6977,11 @@
       </w:tr>
       <w:tr>
         <w:trPr>
-          <w:trHeight w:val="413"/>
+          <w:trHeight w:val="372"/>
         </w:trPr>
         <w:tc>
           <w:tcPr>
-            <w:tcW w:w="4530" w:type="dxa"/>
+            <w:tcW w:w="4515" w:type="dxa"/>
             <w:vAlign w:val="center"/>
           </w:tcPr>
           <w:p>
@@ -5623,7 +7001,7 @@
         </w:tc>
         <w:tc>
           <w:tcPr>
-            <w:tcW w:w="4530" w:type="dxa"/>
+            <w:tcW w:w="4515" w:type="dxa"/>
             <w:shd w:val="clear" w:color="auto" w:fill="C5E0B3" w:themeFill="accent6" w:themeFillTint="66"/>
             <w:vAlign w:val="center"/>
           </w:tcPr>
@@ -5645,11 +7023,11 @@
       </w:tr>
       <w:tr>
         <w:trPr>
-          <w:trHeight w:val="413"/>
+          <w:trHeight w:val="372"/>
         </w:trPr>
         <w:tc>
           <w:tcPr>
-            <w:tcW w:w="4530" w:type="dxa"/>
+            <w:tcW w:w="4515" w:type="dxa"/>
             <w:vAlign w:val="center"/>
           </w:tcPr>
           <w:p>
@@ -5669,7 +7047,7 @@
         </w:tc>
         <w:tc>
           <w:tcPr>
-            <w:tcW w:w="4530" w:type="dxa"/>
+            <w:tcW w:w="4515" w:type="dxa"/>
             <w:shd w:val="clear" w:color="auto" w:fill="C5E0B3" w:themeFill="accent6" w:themeFillTint="66"/>
             <w:vAlign w:val="center"/>
           </w:tcPr>
@@ -5691,11 +7069,99 @@
       </w:tr>
       <w:tr>
         <w:trPr>
-          <w:trHeight w:val="413"/>
+          <w:trHeight w:val="372"/>
         </w:trPr>
         <w:tc>
           <w:tcPr>
-            <w:tcW w:w="4530" w:type="dxa"/>
+            <w:tcW w:w="4515" w:type="dxa"/>
+            <w:vAlign w:val="center"/>
+          </w:tcPr>
+          <w:p>
+            <w:pPr>
+              <w:jc w:val="center"/>
+              <w:rPr>
+                <w:rFonts w:cs="Arial"/>
+              </w:rPr>
+            </w:pPr>
+            <w:r>
+              <w:rPr>
+                <w:rFonts w:cs="Arial"/>
+              </w:rPr>
+              <w:t>1.</w:t>
+            </w:r>
+            <w:r>
+              <w:rPr>
+                <w:rFonts w:cs="Arial"/>
+              </w:rPr>
+              <w:t>3</w:t>
+            </w:r>
+            <w:r>
+              <w:rPr>
+                <w:rFonts w:cs="Arial"/>
+              </w:rPr>
+              <w:t xml:space="preserve"> Message d’erreur afficher si le nom entré ne </w:t>
+            </w:r>
+            <w:r>
+              <w:rPr>
+                <w:rFonts w:cs="Arial"/>
+              </w:rPr>
+              <w:t>respecte</w:t>
+            </w:r>
+            <w:r>
+              <w:rPr>
+                <w:rFonts w:cs="Arial"/>
+              </w:rPr>
+              <w:t xml:space="preserve"> pas les condition</w:t>
+            </w:r>
+            <w:r>
+              <w:rPr>
+                <w:rFonts w:cs="Arial"/>
+              </w:rPr>
+              <w:t>s</w:t>
+            </w:r>
+            <w:r>
+              <w:rPr>
+                <w:rFonts w:cs="Arial"/>
+              </w:rPr>
+              <w:t xml:space="preserve"> demandé</w:t>
+            </w:r>
+            <w:r>
+              <w:rPr>
+                <w:rFonts w:cs="Arial"/>
+              </w:rPr>
+              <w:t>es</w:t>
+            </w:r>
+          </w:p>
+        </w:tc>
+        <w:tc>
+          <w:tcPr>
+            <w:tcW w:w="4515" w:type="dxa"/>
+            <w:shd w:val="clear" w:color="auto" w:fill="F4B083" w:themeFill="accent2" w:themeFillTint="99"/>
+            <w:vAlign w:val="center"/>
+          </w:tcPr>
+          <w:p>
+            <w:pPr>
+              <w:jc w:val="center"/>
+              <w:rPr>
+                <w:rFonts w:cs="Arial"/>
+              </w:rPr>
+            </w:pPr>
+            <w:r>
+              <w:rPr>
+                <w:rFonts w:cs="Arial"/>
+              </w:rPr>
+              <w:t>KO</w:t>
+            </w:r>
+          </w:p>
+        </w:tc>
+      </w:tr>
+      <w:tr>
+        <w:trPr>
+          <w:trHeight w:val="372"/>
+        </w:trPr>
+        <w:tc>
+          <w:tcPr>
+            <w:tcW w:w="4515" w:type="dxa"/>
             <w:vAlign w:val="center"/>
           </w:tcPr>
           <w:p>
@@ -5715,7 +7181,7 @@
         </w:tc>
         <w:tc>
           <w:tcPr>
-            <w:tcW w:w="4530" w:type="dxa"/>
+            <w:tcW w:w="4515" w:type="dxa"/>
             <w:shd w:val="clear" w:color="auto" w:fill="C5E0B3" w:themeFill="accent6" w:themeFillTint="66"/>
             <w:vAlign w:val="center"/>
           </w:tcPr>
@@ -5737,11 +7203,11 @@
       </w:tr>
       <w:tr>
         <w:trPr>
-          <w:trHeight w:val="413"/>
+          <w:trHeight w:val="372"/>
         </w:trPr>
         <w:tc>
           <w:tcPr>
-            <w:tcW w:w="4530" w:type="dxa"/>
+            <w:tcW w:w="4515" w:type="dxa"/>
             <w:vAlign w:val="center"/>
           </w:tcPr>
           <w:p>
@@ -5761,7 +7227,59 @@
         </w:tc>
         <w:tc>
           <w:tcPr>
-            <w:tcW w:w="4530" w:type="dxa"/>
+            <w:tcW w:w="4515" w:type="dxa"/>
+            <w:shd w:val="clear" w:color="auto" w:fill="C5E0B3" w:themeFill="accent6" w:themeFillTint="66"/>
+            <w:vAlign w:val="center"/>
+          </w:tcPr>
+          <w:p>
+            <w:pPr>
+              <w:jc w:val="center"/>
+              <w:rPr>
+                <w:rFonts w:cs="Arial"/>
+              </w:rPr>
+            </w:pPr>
+            <w:r>
+              <w:rPr>
+                <w:rFonts w:cs="Arial"/>
+              </w:rPr>
+              <w:t>OK</w:t>
+            </w:r>
+            <w:r>
+              <w:rPr>
+                <w:rFonts w:cs="Arial"/>
+              </w:rPr>
+              <w:t xml:space="preserve"> (sauf le dernier coup car l’actualisation se passe après que le programme détecte la victoire)</w:t>
+            </w:r>
+          </w:p>
+        </w:tc>
+      </w:tr>
+      <w:tr>
+        <w:trPr>
+          <w:trHeight w:val="372"/>
+        </w:trPr>
+        <w:tc>
+          <w:tcPr>
+            <w:tcW w:w="4515" w:type="dxa"/>
+            <w:vAlign w:val="center"/>
+          </w:tcPr>
+          <w:p>
+            <w:pPr>
+              <w:jc w:val="center"/>
+              <w:rPr>
+                <w:rFonts w:cs="Arial"/>
+              </w:rPr>
+            </w:pPr>
+            <w:r>
+              <w:rPr>
+                <w:rFonts w:cs="Arial"/>
+              </w:rPr>
+              <w:t>2.1.1 Affiche un message d’erreur si la coordonnée est en dehors de tableau</w:t>
+            </w:r>
+          </w:p>
+        </w:tc>
+        <w:tc>
+          <w:tcPr>
+            <w:tcW w:w="4515" w:type="dxa"/>
             <w:shd w:val="clear" w:color="auto" w:fill="C5E0B3" w:themeFill="accent6" w:themeFillTint="66"/>
             <w:vAlign w:val="center"/>
           </w:tcPr>
@@ -5783,11 +7301,81 @@
       </w:tr>
       <w:tr>
         <w:trPr>
-          <w:trHeight w:val="413"/>
+          <w:trHeight w:val="372"/>
         </w:trPr>
         <w:tc>
           <w:tcPr>
-            <w:tcW w:w="4530" w:type="dxa"/>
+            <w:tcW w:w="4515" w:type="dxa"/>
+            <w:vAlign w:val="center"/>
+          </w:tcPr>
+          <w:p>
+            <w:pPr>
+              <w:jc w:val="center"/>
+              <w:rPr>
+                <w:rFonts w:cs="Arial"/>
+              </w:rPr>
+            </w:pPr>
+            <w:r>
+              <w:rPr>
+                <w:rFonts w:cs="Arial"/>
+              </w:rPr>
+              <w:t>2.1.1</w:t>
+            </w:r>
+            <w:r>
+              <w:rPr>
+                <w:rFonts w:cs="Arial"/>
+              </w:rPr>
+              <w:t xml:space="preserve"> </w:t>
+            </w:r>
+            <w:r>
+              <w:rPr>
+                <w:rFonts w:cs="Arial"/>
+              </w:rPr>
+              <w:t xml:space="preserve">Vérifier si la case à déjà été attaqué </w:t>
+            </w:r>
+            <w:r>
+              <w:rPr>
+                <w:rFonts w:cs="Arial"/>
+              </w:rPr>
+              <w:t>et afficher un message d’erreur</w:t>
+            </w:r>
+            <w:r>
+              <w:rPr>
+                <w:rFonts w:cs="Arial"/>
+              </w:rPr>
+              <w:t xml:space="preserve"> pour informer l’utilisateur</w:t>
+            </w:r>
+          </w:p>
+        </w:tc>
+        <w:tc>
+          <w:tcPr>
+            <w:tcW w:w="4515" w:type="dxa"/>
+            <w:shd w:val="clear" w:color="auto" w:fill="F4B083" w:themeFill="accent2" w:themeFillTint="99"/>
+            <w:vAlign w:val="center"/>
+          </w:tcPr>
+          <w:p>
+            <w:pPr>
+              <w:jc w:val="center"/>
+              <w:rPr>
+                <w:rFonts w:cs="Arial"/>
+              </w:rPr>
+            </w:pPr>
+            <w:r>
+              <w:rPr>
+                <w:rFonts w:cs="Arial"/>
+              </w:rPr>
+              <w:t>KO</w:t>
+            </w:r>
+          </w:p>
+        </w:tc>
+      </w:tr>
+      <w:tr>
+        <w:trPr>
+          <w:trHeight w:val="372"/>
+        </w:trPr>
+        <w:tc>
+          <w:tcPr>
+            <w:tcW w:w="4515" w:type="dxa"/>
             <w:vAlign w:val="center"/>
           </w:tcPr>
           <w:p>
@@ -5807,7 +7395,7 @@
         </w:tc>
         <w:tc>
           <w:tcPr>
-            <w:tcW w:w="4530" w:type="dxa"/>
+            <w:tcW w:w="4515" w:type="dxa"/>
             <w:shd w:val="clear" w:color="auto" w:fill="C5E0B3" w:themeFill="accent6" w:themeFillTint="66"/>
             <w:vAlign w:val="center"/>
           </w:tcPr>
@@ -5829,11 +7417,11 @@
       </w:tr>
       <w:tr>
         <w:trPr>
-          <w:trHeight w:val="413"/>
+          <w:trHeight w:val="372"/>
         </w:trPr>
         <w:tc>
           <w:tcPr>
-            <w:tcW w:w="4530" w:type="dxa"/>
+            <w:tcW w:w="4515" w:type="dxa"/>
             <w:vAlign w:val="center"/>
           </w:tcPr>
           <w:p>
@@ -5853,7 +7441,7 @@
         </w:tc>
         <w:tc>
           <w:tcPr>
-            <w:tcW w:w="4530" w:type="dxa"/>
+            <w:tcW w:w="4515" w:type="dxa"/>
             <w:shd w:val="clear" w:color="auto" w:fill="C5E0B3" w:themeFill="accent6" w:themeFillTint="66"/>
             <w:vAlign w:val="center"/>
           </w:tcPr>
@@ -5875,11 +7463,11 @@
       </w:tr>
       <w:tr>
         <w:trPr>
-          <w:trHeight w:val="413"/>
+          <w:trHeight w:val="372"/>
         </w:trPr>
         <w:tc>
           <w:tcPr>
-            <w:tcW w:w="4530" w:type="dxa"/>
+            <w:tcW w:w="4515" w:type="dxa"/>
             <w:vAlign w:val="center"/>
           </w:tcPr>
           <w:p>
@@ -5899,7 +7487,7 @@
         </w:tc>
         <w:tc>
           <w:tcPr>
-            <w:tcW w:w="4530" w:type="dxa"/>
+            <w:tcW w:w="4515" w:type="dxa"/>
             <w:shd w:val="clear" w:color="auto" w:fill="C5E0B3" w:themeFill="accent6" w:themeFillTint="66"/>
             <w:vAlign w:val="center"/>
           </w:tcPr>
@@ -5921,11 +7509,11 @@
       </w:tr>
       <w:tr>
         <w:trPr>
-          <w:trHeight w:val="413"/>
+          <w:trHeight w:val="372"/>
         </w:trPr>
         <w:tc>
           <w:tcPr>
-            <w:tcW w:w="4530" w:type="dxa"/>
+            <w:tcW w:w="4515" w:type="dxa"/>
             <w:vAlign w:val="center"/>
           </w:tcPr>
           <w:p>
@@ -5945,7 +7533,7 @@
         </w:tc>
         <w:tc>
           <w:tcPr>
-            <w:tcW w:w="4530" w:type="dxa"/>
+            <w:tcW w:w="4515" w:type="dxa"/>
             <w:shd w:val="clear" w:color="auto" w:fill="C5E0B3" w:themeFill="accent6" w:themeFillTint="66"/>
             <w:vAlign w:val="center"/>
           </w:tcPr>
@@ -5967,11 +7555,11 @@
       </w:tr>
       <w:tr>
         <w:trPr>
-          <w:trHeight w:val="413"/>
+          <w:trHeight w:val="372"/>
         </w:trPr>
         <w:tc>
           <w:tcPr>
-            <w:tcW w:w="4530" w:type="dxa"/>
+            <w:tcW w:w="4515" w:type="dxa"/>
             <w:vAlign w:val="center"/>
           </w:tcPr>
           <w:p>
@@ -5991,7 +7579,7 @@
         </w:tc>
         <w:tc>
           <w:tcPr>
-            <w:tcW w:w="4530" w:type="dxa"/>
+            <w:tcW w:w="4515" w:type="dxa"/>
             <w:shd w:val="clear" w:color="auto" w:fill="C5E0B3" w:themeFill="accent6" w:themeFillTint="66"/>
             <w:vAlign w:val="center"/>
           </w:tcPr>
@@ -6013,11 +7601,11 @@
       </w:tr>
       <w:tr>
         <w:trPr>
-          <w:trHeight w:val="413"/>
+          <w:trHeight w:val="372"/>
         </w:trPr>
         <w:tc>
           <w:tcPr>
-            <w:tcW w:w="4530" w:type="dxa"/>
+            <w:tcW w:w="4515" w:type="dxa"/>
             <w:vAlign w:val="center"/>
           </w:tcPr>
           <w:p>
@@ -6037,7 +7625,7 @@
         </w:tc>
         <w:tc>
           <w:tcPr>
-            <w:tcW w:w="4530" w:type="dxa"/>
+            <w:tcW w:w="4515" w:type="dxa"/>
             <w:shd w:val="clear" w:color="auto" w:fill="C5E0B3" w:themeFill="accent6" w:themeFillTint="66"/>
             <w:vAlign w:val="center"/>
           </w:tcPr>
@@ -6059,11 +7647,11 @@
       </w:tr>
       <w:tr>
         <w:trPr>
-          <w:trHeight w:val="413"/>
+          <w:trHeight w:val="372"/>
         </w:trPr>
         <w:tc>
           <w:tcPr>
-            <w:tcW w:w="4530" w:type="dxa"/>
+            <w:tcW w:w="4515" w:type="dxa"/>
             <w:vAlign w:val="center"/>
           </w:tcPr>
           <w:p>
@@ -6083,7 +7671,7 @@
         </w:tc>
         <w:tc>
           <w:tcPr>
-            <w:tcW w:w="4530" w:type="dxa"/>
+            <w:tcW w:w="4515" w:type="dxa"/>
             <w:shd w:val="clear" w:color="auto" w:fill="C5E0B3" w:themeFill="accent6" w:themeFillTint="66"/>
             <w:vAlign w:val="center"/>
           </w:tcPr>
@@ -6106,13 +7694,8 @@
     </w:tbl>
     <w:p>
       <w:pPr>
-        <w:pStyle w:val="Retraitnormal1"/>
-        <w:numPr>
-          <w:ilvl w:val="0"/>
-          <w:numId w:val="0"/>
-        </w:numPr>
-        <w:rPr>
-          <w:rFonts w:ascii="Arial" w:hAnsi="Arial" w:cs="Arial"/>
+        <w:rPr>
+          <w:rFonts w:cs="Arial"/>
         </w:rPr>
       </w:pPr>
     </w:p>
@@ -6123,1316 +7706,18 @@
           <w:i/>
         </w:rPr>
       </w:pPr>
-      <w:bookmarkStart w:id="16" w:name="_Toc37260869"/>
-      <w:r>
-        <w:t>Planification</w:t>
-      </w:r>
-      <w:bookmarkEnd w:id="16"/>
-    </w:p>
-    <w:p>
-      <w:pPr>
-        <w:rPr>
-          <w:rFonts w:cs="Arial"/>
-        </w:rPr>
-      </w:pPr>
-    </w:p>
-    <w:p>
-      <w:pPr>
-        <w:pStyle w:val="Titre3"/>
-      </w:pPr>
-      <w:bookmarkStart w:id="17" w:name="_Toc37260870"/>
-      <w:r>
-        <w:t>Version 1.0</w:t>
-      </w:r>
-      <w:bookmarkEnd w:id="17"/>
-    </w:p>
-    <w:p>
-      <w:pPr>
-        <w:rPr>
-          <w:lang w:val="fr-CH"/>
-        </w:rPr>
-      </w:pPr>
-      <w:r>
-        <w:rPr>
-          <w:lang w:val="fr-CH"/>
-        </w:rPr>
-        <w:t>Cette partie de la d</w:t>
-      </w:r>
-      <w:r>
-        <w:rPr>
-          <w:lang w:val="fr-CH"/>
-        </w:rPr>
-        <w:t>ocumentation parlera de la planification finale du projet</w:t>
-      </w:r>
-    </w:p>
-    <w:p>
-      <w:pPr>
-        <w:rPr>
-          <w:lang w:val="fr-CH"/>
-        </w:rPr>
-      </w:pPr>
-    </w:p>
-    <w:p>
-      <w:pPr>
-        <w:rPr>
-          <w:lang w:val="fr-CH"/>
-        </w:rPr>
-      </w:pPr>
-      <w:r>
-        <w:rPr>
-          <w:lang w:val="fr-CH"/>
-        </w:rPr>
-        <w:t>Date de début du projet :</w:t>
-      </w:r>
-    </w:p>
-    <w:p>
-      <w:pPr>
-        <w:rPr>
-          <w:lang w:val="fr-CH"/>
-        </w:rPr>
-      </w:pPr>
-      <w:r>
-        <w:rPr>
-          <w:lang w:val="fr-CH"/>
-        </w:rPr>
-        <w:t>Date de fin du projet : 08.04.2020</w:t>
-      </w:r>
-    </w:p>
-    <w:p>
-      <w:pPr>
-        <w:rPr>
-          <w:lang w:val="fr-CH"/>
-        </w:rPr>
-      </w:pPr>
-    </w:p>
-    <w:p>
-      <w:pPr>
-        <w:rPr>
-          <w:rFonts w:cs="Arial"/>
-          <w:b/>
-          <w:bCs/>
-        </w:rPr>
-      </w:pPr>
-      <w:r>
-        <w:rPr>
-          <w:rFonts w:cs="Arial"/>
-          <w:b/>
-          <w:bCs/>
-        </w:rPr>
-        <w:t>Sprint 1 :</w:t>
-      </w:r>
-    </w:p>
-    <w:p>
-      <w:pPr>
-        <w:rPr>
-          <w:rFonts w:cs="Arial"/>
-        </w:rPr>
-      </w:pPr>
-      <w:r>
-        <w:rPr>
-          <w:rFonts w:cs="Arial"/>
-        </w:rPr>
-        <w:t>La notion de sprint n’avait pas encore été apprise.</w:t>
-      </w:r>
-    </w:p>
-    <w:p>
-      <w:pPr>
-        <w:rPr>
-          <w:rFonts w:cs="Arial"/>
-        </w:rPr>
-      </w:pPr>
-    </w:p>
-    <w:p>
-      <w:pPr>
-        <w:rPr>
-          <w:rFonts w:cs="Arial"/>
-          <w:b/>
-          <w:bCs/>
-        </w:rPr>
-      </w:pPr>
-      <w:r>
-        <w:rPr>
-          <w:rFonts w:cs="Arial"/>
-          <w:b/>
-          <w:bCs/>
-        </w:rPr>
-        <w:t>Sprint 2 :</w:t>
-      </w:r>
-    </w:p>
-    <w:p>
-      <w:pPr>
-        <w:rPr>
-          <w:rFonts w:cs="Arial"/>
-        </w:rPr>
-      </w:pPr>
-      <w:r>
-        <w:rPr>
-          <w:rFonts w:cs="Arial"/>
-        </w:rPr>
-        <w:t>La notion de sprint n’avait pas encore été apprise.</w:t>
-      </w:r>
-    </w:p>
-    <w:p>
-      <w:pPr>
-        <w:rPr>
-          <w:rFonts w:cs="Arial"/>
-        </w:rPr>
-      </w:pPr>
-    </w:p>
-    <w:p>
-      <w:pPr>
-        <w:rPr>
-          <w:rFonts w:cs="Arial"/>
-          <w:b/>
-          <w:bCs/>
-        </w:rPr>
-      </w:pPr>
-      <w:r>
-        <w:rPr>
-          <w:rFonts w:cs="Arial"/>
-          <w:b/>
-          <w:bCs/>
-        </w:rPr>
-        <w:t>Sprint 3 :</w:t>
-      </w:r>
-    </w:p>
-    <w:p>
-      <w:pPr>
-        <w:rPr>
-          <w:rFonts w:cs="Arial"/>
-        </w:rPr>
-      </w:pPr>
-      <w:r>
-        <w:rPr>
-          <w:rFonts w:cs="Arial"/>
-        </w:rPr>
-        <w:t>Afficher une grille de 10x10</w:t>
-      </w:r>
-    </w:p>
-    <w:p>
-      <w:pPr>
-        <w:shd w:val="clear" w:color="auto" w:fill="FFFFFF"/>
-        <w:jc w:val="left"/>
-        <w:rPr>
-          <w:rFonts w:cs="Arial"/>
-          <w:color w:val="24292E"/>
-          <w:szCs w:val="24"/>
-          <w:lang w:val="fr-CH" w:eastAsia="fr-CH"/>
-        </w:rPr>
-      </w:pPr>
-      <w:r>
-        <w:rPr>
-          <w:rFonts w:cs="Arial"/>
-          <w:color w:val="24292E"/>
-          <w:szCs w:val="24"/>
-          <w:lang w:val="fr-CH" w:eastAsia="fr-CH"/>
-        </w:rPr>
-        <w:t>Déclarer les positions des bateaux</w:t>
-      </w:r>
-    </w:p>
-    <w:p>
-      <w:pPr>
-        <w:shd w:val="clear" w:color="auto" w:fill="FFFFFF"/>
-        <w:jc w:val="left"/>
-        <w:rPr>
-          <w:rFonts w:cs="Arial"/>
-          <w:color w:val="24292E"/>
-          <w:szCs w:val="24"/>
-          <w:lang w:val="fr-CH" w:eastAsia="fr-CH"/>
-        </w:rPr>
-      </w:pPr>
-      <w:r>
-        <w:rPr>
-          <w:rFonts w:cs="Arial"/>
-          <w:color w:val="24292E"/>
-          <w:szCs w:val="24"/>
-          <w:lang w:val="fr-CH" w:eastAsia="fr-CH"/>
-        </w:rPr>
-        <w:t>Demander à l'utilisateur des coordonnées</w:t>
-      </w:r>
-    </w:p>
-    <w:p>
-      <w:pPr>
-        <w:shd w:val="clear" w:color="auto" w:fill="FFFFFF"/>
-        <w:jc w:val="left"/>
-        <w:rPr>
-          <w:rFonts w:cs="Arial"/>
-          <w:color w:val="24292E"/>
-          <w:szCs w:val="24"/>
-          <w:lang w:val="fr-CH" w:eastAsia="fr-CH"/>
-        </w:rPr>
-      </w:pPr>
-      <w:r>
-        <w:rPr>
-          <w:rFonts w:cs="Arial"/>
-          <w:color w:val="24292E"/>
-          <w:szCs w:val="24"/>
-          <w:lang w:val="fr-CH" w:eastAsia="fr-CH"/>
-        </w:rPr>
-        <w:t>Vérification des coordonnées entrées</w:t>
-      </w:r>
-    </w:p>
-    <w:p>
-      <w:pPr>
-        <w:shd w:val="clear" w:color="auto" w:fill="FFFFFF"/>
-        <w:jc w:val="left"/>
-        <w:rPr>
-          <w:rFonts w:cs="Arial"/>
-          <w:color w:val="24292E"/>
-          <w:szCs w:val="24"/>
-          <w:lang w:val="fr-CH" w:eastAsia="fr-CH"/>
-        </w:rPr>
-      </w:pPr>
-      <w:r>
-        <w:rPr>
-          <w:rFonts w:cs="Arial"/>
-          <w:color w:val="24292E"/>
-          <w:szCs w:val="24"/>
-          <w:lang w:val="fr-CH" w:eastAsia="fr-CH"/>
-        </w:rPr>
-        <w:t>Retourner une réponse à l'utilisateur et changer l'affichage</w:t>
-      </w:r>
-    </w:p>
-    <w:p>
-      <w:pPr>
-        <w:shd w:val="clear" w:color="auto" w:fill="FFFFFF"/>
-        <w:jc w:val="left"/>
-        <w:rPr>
-          <w:rFonts w:cs="Arial"/>
-          <w:color w:val="24292E"/>
-          <w:szCs w:val="24"/>
-          <w:lang w:val="fr-CH" w:eastAsia="fr-CH"/>
-        </w:rPr>
-      </w:pPr>
-      <w:r>
-        <w:rPr>
-          <w:rFonts w:cs="Arial"/>
-          <w:color w:val="24292E"/>
-          <w:szCs w:val="24"/>
-          <w:lang w:val="fr-CH" w:eastAsia="fr-CH"/>
-        </w:rPr>
-        <w:lastRenderedPageBreak/>
-        <w:t>Vérification des conditions de victoire</w:t>
-      </w:r>
-    </w:p>
-    <w:p>
-      <w:pPr>
-        <w:shd w:val="clear" w:color="auto" w:fill="FFFFFF"/>
-        <w:jc w:val="left"/>
-        <w:rPr>
-          <w:rFonts w:cs="Arial"/>
-          <w:color w:val="24292E"/>
-          <w:szCs w:val="24"/>
-          <w:lang w:val="fr-CH" w:eastAsia="fr-CH"/>
-        </w:rPr>
-      </w:pPr>
-      <w:r>
-        <w:rPr>
-          <w:rFonts w:cs="Arial"/>
-          <w:color w:val="24292E"/>
-          <w:szCs w:val="24"/>
-          <w:lang w:val="fr-CH" w:eastAsia="fr-CH"/>
-        </w:rPr>
-        <w:t xml:space="preserve">Retourner </w:t>
-      </w:r>
-      <w:r>
-        <w:rPr>
-          <w:rFonts w:cs="Arial"/>
-          <w:color w:val="24292E"/>
-          <w:szCs w:val="24"/>
-          <w:lang w:val="fr-CH" w:eastAsia="fr-CH"/>
-        </w:rPr>
-        <w:t>au</w:t>
-      </w:r>
-      <w:r>
-        <w:rPr>
-          <w:rFonts w:cs="Arial"/>
-          <w:color w:val="24292E"/>
-          <w:szCs w:val="24"/>
-          <w:lang w:val="fr-CH" w:eastAsia="fr-CH"/>
-        </w:rPr>
-        <w:t xml:space="preserve"> menu principal</w:t>
-      </w:r>
-    </w:p>
-    <w:p>
-      <w:pPr>
-        <w:shd w:val="clear" w:color="auto" w:fill="FFFFFF"/>
-        <w:jc w:val="left"/>
-        <w:rPr>
-          <w:rFonts w:cs="Arial"/>
-          <w:color w:val="24292E"/>
-          <w:szCs w:val="24"/>
-          <w:lang w:val="fr-CH" w:eastAsia="fr-CH"/>
-        </w:rPr>
-      </w:pPr>
-      <w:r>
-        <w:rPr>
-          <w:rFonts w:cs="Arial"/>
-          <w:color w:val="24292E"/>
-          <w:szCs w:val="24"/>
-          <w:lang w:val="fr-CH" w:eastAsia="fr-CH"/>
-        </w:rPr>
-        <w:t>Date d’échéance : 18.03.2020</w:t>
-      </w:r>
-    </w:p>
-    <w:p>
-      <w:pPr>
-        <w:shd w:val="clear" w:color="auto" w:fill="FFFFFF"/>
-        <w:jc w:val="left"/>
-        <w:rPr>
-          <w:rFonts w:cs="Arial"/>
-          <w:color w:val="24292E"/>
-          <w:szCs w:val="24"/>
-          <w:lang w:val="fr-CH" w:eastAsia="fr-CH"/>
-        </w:rPr>
-      </w:pPr>
-    </w:p>
-    <w:p>
-      <w:pPr>
-        <w:rPr>
-          <w:rFonts w:cs="Arial"/>
-          <w:b/>
-          <w:bCs/>
-        </w:rPr>
-      </w:pPr>
-      <w:r>
-        <w:rPr>
-          <w:rFonts w:cs="Arial"/>
-          <w:b/>
-          <w:bCs/>
-        </w:rPr>
-        <w:t>Sprint 4 :</w:t>
-      </w:r>
-    </w:p>
-    <w:p>
-      <w:pPr>
-        <w:rPr>
-          <w:rFonts w:cs="Arial"/>
-        </w:rPr>
-      </w:pPr>
-      <w:r>
-        <w:rPr>
-          <w:rFonts w:cs="Arial"/>
-        </w:rPr>
-        <w:t>S’authentifier (pas réussi)</w:t>
-      </w:r>
-    </w:p>
-    <w:p>
-      <w:pPr>
-        <w:rPr>
-          <w:rFonts w:cs="Arial"/>
-        </w:rPr>
-      </w:pPr>
-      <w:r>
-        <w:rPr>
-          <w:rFonts w:cs="Arial"/>
-          <w:color w:val="24292E"/>
-          <w:szCs w:val="24"/>
-          <w:lang w:val="fr-CH" w:eastAsia="fr-CH"/>
-        </w:rPr>
-        <w:t>Date d’échéance : 25.03.2020</w:t>
-      </w:r>
-    </w:p>
-    <w:p>
-      <w:pPr>
-        <w:rPr>
-          <w:rFonts w:cs="Arial"/>
-        </w:rPr>
-      </w:pPr>
-    </w:p>
-    <w:p>
-      <w:pPr>
-        <w:rPr>
-          <w:rFonts w:cs="Arial"/>
-          <w:b/>
-          <w:bCs/>
-        </w:rPr>
-      </w:pPr>
-      <w:r>
-        <w:rPr>
-          <w:rFonts w:cs="Arial"/>
-          <w:b/>
-          <w:bCs/>
-        </w:rPr>
-        <w:t>Sprint 5 :</w:t>
-      </w:r>
-    </w:p>
-    <w:p>
-      <w:pPr>
-        <w:shd w:val="clear" w:color="auto" w:fill="FFFFFF"/>
-        <w:jc w:val="left"/>
-        <w:rPr>
-          <w:rFonts w:cs="Arial"/>
-          <w:color w:val="24292E"/>
-          <w:szCs w:val="24"/>
-          <w:lang w:val="fr-CH" w:eastAsia="fr-CH"/>
-        </w:rPr>
-      </w:pPr>
-      <w:r>
-        <w:rPr>
-          <w:rFonts w:cs="Arial"/>
-          <w:color w:val="24292E"/>
-          <w:szCs w:val="24"/>
-          <w:lang w:val="fr-CH" w:eastAsia="fr-CH"/>
-        </w:rPr>
-        <w:t>S'authentifier</w:t>
-      </w:r>
-    </w:p>
-    <w:p>
-      <w:pPr>
-        <w:shd w:val="clear" w:color="auto" w:fill="FFFFFF"/>
-        <w:jc w:val="left"/>
-        <w:rPr>
-          <w:rFonts w:cs="Arial"/>
-          <w:color w:val="24292E"/>
-          <w:szCs w:val="24"/>
-          <w:lang w:val="fr-CH" w:eastAsia="fr-CH"/>
-        </w:rPr>
-      </w:pPr>
-      <w:r>
-        <w:rPr>
-          <w:rFonts w:cs="Arial"/>
-          <w:color w:val="24292E"/>
-          <w:szCs w:val="24"/>
-          <w:lang w:val="fr-CH" w:eastAsia="fr-CH"/>
-        </w:rPr>
-        <w:t>L'authentification dure tant que le logiciel n'est pas fermé</w:t>
-      </w:r>
-    </w:p>
-    <w:p>
-      <w:pPr>
-        <w:shd w:val="clear" w:color="auto" w:fill="FFFFFF"/>
-        <w:jc w:val="left"/>
-        <w:rPr>
-          <w:rFonts w:cs="Arial"/>
-          <w:color w:val="24292E"/>
-          <w:szCs w:val="24"/>
-          <w:lang w:val="fr-CH" w:eastAsia="fr-CH"/>
-        </w:rPr>
-      </w:pPr>
-      <w:r>
-        <w:rPr>
-          <w:rFonts w:cs="Arial"/>
-          <w:color w:val="24292E"/>
-          <w:szCs w:val="24"/>
-          <w:lang w:val="fr-CH" w:eastAsia="fr-CH"/>
-        </w:rPr>
-        <w:t>Le programme choisit une grille au hasard dans un répertoire et la charge</w:t>
-      </w:r>
-    </w:p>
-    <w:p>
-      <w:pPr>
-        <w:shd w:val="clear" w:color="auto" w:fill="FFFFFF"/>
-        <w:jc w:val="left"/>
-        <w:rPr>
-          <w:rFonts w:cs="Arial"/>
-          <w:color w:val="24292E"/>
-          <w:szCs w:val="24"/>
-          <w:lang w:val="fr-CH" w:eastAsia="fr-CH"/>
-        </w:rPr>
-      </w:pPr>
-      <w:r>
-        <w:rPr>
-          <w:rFonts w:cs="Arial"/>
-          <w:color w:val="24292E"/>
-          <w:szCs w:val="24"/>
-          <w:lang w:val="fr-CH" w:eastAsia="fr-CH"/>
-        </w:rPr>
-        <w:t>Afficher la liste des scores atteints lors des parties précédentes</w:t>
-      </w:r>
-    </w:p>
-    <w:p>
-      <w:pPr>
-        <w:shd w:val="clear" w:color="auto" w:fill="FFFFFF"/>
-        <w:jc w:val="left"/>
-        <w:rPr>
-          <w:rFonts w:cs="Arial"/>
-          <w:color w:val="24292E"/>
-          <w:szCs w:val="24"/>
-          <w:lang w:val="fr-CH" w:eastAsia="fr-CH"/>
-        </w:rPr>
-      </w:pPr>
-      <w:r>
-        <w:rPr>
-          <w:rFonts w:cs="Arial"/>
-          <w:color w:val="24292E"/>
-          <w:szCs w:val="24"/>
-          <w:lang w:val="fr-CH" w:eastAsia="fr-CH"/>
-        </w:rPr>
-        <w:t>Logs trace toutes les actions effectuer dans le programm</w:t>
-      </w:r>
-      <w:r>
-        <w:rPr>
-          <w:rFonts w:cs="Arial"/>
-          <w:color w:val="24292E"/>
-          <w:szCs w:val="24"/>
-          <w:lang w:val="fr-CH" w:eastAsia="fr-CH"/>
-        </w:rPr>
-        <w:t>e</w:t>
-      </w:r>
-    </w:p>
-    <w:p>
-      <w:pPr>
-        <w:shd w:val="clear" w:color="auto" w:fill="FFFFFF"/>
-        <w:jc w:val="left"/>
-        <w:rPr>
-          <w:rFonts w:cs="Arial"/>
-          <w:color w:val="24292E"/>
-          <w:szCs w:val="24"/>
-          <w:lang w:val="fr-CH" w:eastAsia="fr-CH"/>
-        </w:rPr>
-      </w:pPr>
-      <w:r>
-        <w:rPr>
-          <w:rFonts w:cs="Arial"/>
-          <w:color w:val="24292E"/>
-          <w:szCs w:val="24"/>
-          <w:lang w:val="fr-CH" w:eastAsia="fr-CH"/>
-        </w:rPr>
-        <w:t>Date d’échéance : 01.04.2020</w:t>
-      </w:r>
-    </w:p>
-    <w:p>
-      <w:pPr>
-        <w:rPr>
-          <w:rFonts w:cs="Arial"/>
-          <w:b/>
-          <w:bCs/>
-        </w:rPr>
-      </w:pPr>
-    </w:p>
-    <w:p>
-      <w:pPr>
-        <w:rPr>
-          <w:rFonts w:cs="Arial"/>
-          <w:b/>
-          <w:bCs/>
-        </w:rPr>
-      </w:pPr>
-      <w:r>
-        <w:rPr>
-          <w:rFonts w:cs="Arial"/>
-          <w:b/>
-          <w:bCs/>
-        </w:rPr>
-        <w:t>Sprint 6 :</w:t>
-      </w:r>
-    </w:p>
-    <w:p>
-      <w:pPr>
-        <w:rPr>
-          <w:rFonts w:cs="Arial"/>
-        </w:rPr>
-      </w:pPr>
-      <w:r>
-        <w:rPr>
-          <w:rFonts w:cs="Arial"/>
-        </w:rPr>
-        <w:t>Faire la documentation du projet</w:t>
-      </w:r>
-    </w:p>
-    <w:p>
-      <w:pPr>
-        <w:rPr>
-          <w:rFonts w:cs="Arial"/>
-        </w:rPr>
-      </w:pPr>
-      <w:r>
-        <w:rPr>
-          <w:rFonts w:cs="Arial"/>
-        </w:rPr>
-        <w:t>Faire le rendu final</w:t>
-      </w:r>
-    </w:p>
-    <w:p>
-      <w:pPr>
-        <w:rPr>
-          <w:rFonts w:cs="Arial"/>
-        </w:rPr>
-      </w:pPr>
-      <w:r>
-        <w:rPr>
-          <w:rFonts w:cs="Arial"/>
-          <w:color w:val="24292E"/>
-          <w:szCs w:val="24"/>
-          <w:lang w:val="fr-CH" w:eastAsia="fr-CH"/>
-        </w:rPr>
-        <w:t>Date d’échéance : 08.04.2020</w:t>
-      </w:r>
-    </w:p>
-    <w:p>
-      <w:pPr>
-        <w:rPr>
-          <w:lang w:val="fr-CH"/>
-        </w:rPr>
-      </w:pPr>
-    </w:p>
-    <w:p>
-      <w:pPr>
-        <w:rPr>
-          <w:rFonts w:cs="Arial"/>
-        </w:rPr>
-      </w:pPr>
-    </w:p>
-    <w:p>
-      <w:pPr>
-        <w:pStyle w:val="Retraitnormal1"/>
-        <w:numPr>
-          <w:ilvl w:val="0"/>
-          <w:numId w:val="0"/>
-        </w:numPr>
-        <w:rPr>
-          <w:rFonts w:ascii="Arial" w:hAnsi="Arial" w:cs="Arial"/>
-        </w:rPr>
-      </w:pPr>
-    </w:p>
-    <w:p>
-      <w:pPr>
-        <w:pStyle w:val="Titre2"/>
-      </w:pPr>
-      <w:bookmarkStart w:id="18" w:name="_Toc25553314"/>
-      <w:bookmarkStart w:id="19" w:name="_Toc71691019"/>
-      <w:bookmarkStart w:id="20" w:name="_Toc37260871"/>
-      <w:r>
-        <w:t>Dossier de conception</w:t>
-      </w:r>
-      <w:bookmarkEnd w:id="18"/>
-      <w:bookmarkEnd w:id="19"/>
-      <w:bookmarkEnd w:id="20"/>
-    </w:p>
-    <w:p>
-      <w:pPr>
-        <w:pStyle w:val="Paragraphedeliste"/>
-        <w:numPr>
-          <w:ilvl w:val="0"/>
-          <w:numId w:val="25"/>
-        </w:numPr>
-      </w:pPr>
-      <w:r>
-        <w:t>Ce point parle des</w:t>
-      </w:r>
-      <w:r>
-        <w:t xml:space="preserve"> outils utilisé lors de la réalisation du projet.</w:t>
-      </w:r>
-    </w:p>
-    <w:p/>
-    <w:p>
-      <w:pPr>
-        <w:pStyle w:val="Titre3"/>
-      </w:pPr>
-      <w:bookmarkStart w:id="21" w:name="_Toc37260872"/>
-      <w:proofErr w:type="spellStart"/>
-      <w:r>
-        <w:t>Outils</w:t>
-      </w:r>
-      <w:proofErr w:type="spellEnd"/>
-      <w:r>
-        <w:t xml:space="preserve"> </w:t>
-      </w:r>
-      <w:proofErr w:type="spellStart"/>
-      <w:r>
-        <w:t>HardWare</w:t>
-      </w:r>
-      <w:bookmarkEnd w:id="21"/>
-      <w:proofErr w:type="spellEnd"/>
-      <w:r>
-        <w:t xml:space="preserve"> </w:t>
-      </w:r>
-    </w:p>
-    <w:p>
-      <w:pPr>
-        <w:pStyle w:val="Paragraphedeliste"/>
-        <w:numPr>
-          <w:ilvl w:val="0"/>
-          <w:numId w:val="24"/>
-        </w:numPr>
-      </w:pPr>
-      <w:r>
-        <w:t>Ordinateur du CPNV, Ordinateur personnel</w:t>
-      </w:r>
-    </w:p>
-    <w:p/>
-    <w:p>
-      <w:pPr>
-        <w:pStyle w:val="Titre3"/>
-      </w:pPr>
-      <w:bookmarkStart w:id="22" w:name="_Toc37260873"/>
-      <w:proofErr w:type="spellStart"/>
-      <w:r>
-        <w:t>Système</w:t>
-      </w:r>
-      <w:proofErr w:type="spellEnd"/>
-      <w:r>
-        <w:t xml:space="preserve"> </w:t>
-      </w:r>
-      <w:proofErr w:type="spellStart"/>
-      <w:r>
-        <w:t>d’exploitation</w:t>
-      </w:r>
-      <w:bookmarkEnd w:id="22"/>
-      <w:proofErr w:type="spellEnd"/>
-    </w:p>
-    <w:p>
-      <w:pPr>
-        <w:pStyle w:val="Paragraphedeliste"/>
-        <w:numPr>
-          <w:ilvl w:val="0"/>
-          <w:numId w:val="23"/>
-        </w:numPr>
-        <w:rPr>
-          <w:lang w:val="en-US"/>
-        </w:rPr>
-      </w:pPr>
-      <w:r>
-        <w:rPr>
-          <w:lang w:val="en-US"/>
-        </w:rPr>
-        <w:t>Windows 10 Pro, 64bit</w:t>
-      </w:r>
-    </w:p>
-    <w:p>
-      <w:pPr>
-        <w:rPr>
-          <w:lang w:val="en-US"/>
-        </w:rPr>
-      </w:pPr>
-    </w:p>
-    <w:p>
-      <w:pPr>
-        <w:pStyle w:val="Titre3"/>
-      </w:pPr>
-      <w:bookmarkStart w:id="23" w:name="_Toc37260874"/>
-      <w:proofErr w:type="spellStart"/>
-      <w:r>
-        <w:t>Logiciels</w:t>
-      </w:r>
-      <w:bookmarkEnd w:id="23"/>
-      <w:proofErr w:type="spellEnd"/>
-    </w:p>
-    <w:p>
-      <w:pPr>
-        <w:pStyle w:val="Paragraphedeliste"/>
-        <w:numPr>
-          <w:ilvl w:val="0"/>
-          <w:numId w:val="23"/>
-        </w:numPr>
-        <w:rPr>
-          <w:lang w:val="en-US"/>
-        </w:rPr>
-      </w:pPr>
-      <w:proofErr w:type="spellStart"/>
-      <w:r>
-        <w:rPr>
-          <w:lang w:val="en-US"/>
-        </w:rPr>
-        <w:t>Clion</w:t>
-      </w:r>
-      <w:proofErr w:type="spellEnd"/>
-    </w:p>
-    <w:p>
-      <w:pPr>
-        <w:pStyle w:val="Paragraphedeliste"/>
-        <w:numPr>
-          <w:ilvl w:val="0"/>
-          <w:numId w:val="23"/>
-        </w:numPr>
-        <w:rPr>
-          <w:lang w:val="en-US"/>
-        </w:rPr>
-      </w:pPr>
-      <w:r>
-        <w:rPr>
-          <w:lang w:val="en-US"/>
-        </w:rPr>
-        <w:t>MinGW</w:t>
-      </w:r>
-    </w:p>
-    <w:p>
-      <w:pPr>
-        <w:pStyle w:val="Paragraphedeliste"/>
-        <w:numPr>
-          <w:ilvl w:val="0"/>
-          <w:numId w:val="23"/>
-        </w:numPr>
-        <w:rPr>
-          <w:lang w:val="en-US"/>
-        </w:rPr>
-      </w:pPr>
-      <w:r>
-        <w:rPr>
-          <w:lang w:val="en-US"/>
-        </w:rPr>
-        <w:t>Balsamiq</w:t>
-      </w:r>
-    </w:p>
-    <w:p>
-      <w:pPr>
-        <w:jc w:val="left"/>
-        <w:rPr>
-          <w:lang w:val="en-US"/>
-        </w:rPr>
-      </w:pPr>
-      <w:r>
-        <w:rPr>
-          <w:lang w:val="en-US"/>
-        </w:rPr>
-        <w:br w:type="page"/>
-      </w:r>
-    </w:p>
-    <w:p>
-      <w:pPr>
-        <w:pStyle w:val="Titre1"/>
-      </w:pPr>
-      <w:bookmarkStart w:id="24" w:name="_Toc71703259"/>
-      <w:bookmarkStart w:id="25" w:name="_Toc37260875"/>
-      <w:r>
-        <w:lastRenderedPageBreak/>
-        <w:t>R</w:t>
-      </w:r>
-      <w:bookmarkEnd w:id="24"/>
-      <w:r>
-        <w:t>éalisation</w:t>
-      </w:r>
-      <w:bookmarkEnd w:id="25"/>
-    </w:p>
-    <w:p>
-      <w:pPr>
-        <w:pStyle w:val="Titre2"/>
-        <w:rPr>
-          <w:i/>
-        </w:rPr>
-      </w:pPr>
-      <w:bookmarkStart w:id="26" w:name="_Toc25553317"/>
-      <w:bookmarkStart w:id="27" w:name="_Toc71691022"/>
-      <w:bookmarkStart w:id="28" w:name="_Toc37260876"/>
-      <w:r>
-        <w:t>Dossier de réalisation</w:t>
-      </w:r>
-      <w:bookmarkStart w:id="29" w:name="_Toc25553318"/>
-      <w:bookmarkEnd w:id="26"/>
-      <w:bookmarkEnd w:id="27"/>
-      <w:bookmarkEnd w:id="28"/>
-    </w:p>
-    <w:bookmarkEnd w:id="29"/>
-    <w:p>
-      <w:pPr>
-        <w:rPr>
-          <w:rFonts w:cs="Arial"/>
-        </w:rPr>
-      </w:pPr>
-      <w:r>
-        <w:rPr>
-          <w:rFonts w:cs="Arial"/>
-        </w:rPr>
-        <w:t>La structure du projet que j’ai réalisé</w:t>
-      </w:r>
-      <w:r>
-        <w:rPr>
-          <w:rFonts w:cs="Arial"/>
-        </w:rPr>
-        <w:t xml:space="preserve"> et le matériel utilisé pour la réalisation de ce projet.</w:t>
-      </w:r>
-    </w:p>
-    <w:p>
-      <w:pPr>
-        <w:rPr>
-          <w:rFonts w:cs="Arial"/>
-        </w:rPr>
-      </w:pPr>
-    </w:p>
-    <w:p>
-      <w:pPr>
-        <w:pStyle w:val="Paragraphedeliste"/>
-        <w:numPr>
-          <w:ilvl w:val="0"/>
-          <w:numId w:val="26"/>
-        </w:numPr>
-        <w:rPr>
-          <w:rFonts w:cs="Arial"/>
-        </w:rPr>
-      </w:pPr>
-      <w:r>
-        <w:rPr>
-          <w:rFonts w:cs="Arial"/>
-        </w:rPr>
-        <w:t>Les fichiers nécessaires au fonctionnement du logiciel se trouve dans le dossier Jeu</w:t>
-      </w:r>
-    </w:p>
-    <w:p>
-      <w:pPr>
-        <w:pStyle w:val="Paragraphedeliste"/>
-        <w:numPr>
-          <w:ilvl w:val="0"/>
-          <w:numId w:val="26"/>
-        </w:numPr>
-        <w:rPr>
-          <w:rFonts w:cs="Arial"/>
-        </w:rPr>
-      </w:pPr>
-      <w:r>
-        <w:rPr>
-          <w:rFonts w:cs="Arial"/>
-        </w:rPr>
-        <w:t>Le dossier Documentation contient tous les fichiers tels que le journal de bord, journal de travaille, maquette, MCD</w:t>
-      </w:r>
-      <w:r>
-        <w:rPr>
-          <w:rFonts w:cs="Arial"/>
-        </w:rPr>
-        <w:t>, uses-cases, scénario</w:t>
-      </w:r>
-      <w:r>
-        <w:rPr>
-          <w:rFonts w:cs="Arial"/>
-        </w:rPr>
-        <w:t xml:space="preserve"> et la documentation du projet</w:t>
-      </w:r>
-    </w:p>
-    <w:p>
-      <w:pPr>
-        <w:pStyle w:val="Paragraphedeliste"/>
-        <w:numPr>
-          <w:ilvl w:val="0"/>
-          <w:numId w:val="26"/>
-        </w:numPr>
-        <w:rPr>
-          <w:rFonts w:cs="Arial"/>
-        </w:rPr>
-      </w:pPr>
-      <w:r>
-        <w:rPr>
-          <w:rFonts w:cs="Arial"/>
-        </w:rPr>
-        <w:t xml:space="preserve">Le dossier Jeu contient tous les fichiers importants pour l’utilisation du jeu </w:t>
-      </w:r>
-    </w:p>
-    <w:p>
-      <w:pPr>
-        <w:pStyle w:val="Paragraphedeliste"/>
-        <w:numPr>
-          <w:ilvl w:val="0"/>
-          <w:numId w:val="26"/>
-        </w:numPr>
-        <w:rPr>
-          <w:rFonts w:cs="Arial"/>
-        </w:rPr>
-      </w:pPr>
-      <w:r>
-        <w:rPr>
-          <w:rFonts w:cs="Arial"/>
-        </w:rPr>
-        <w:t>Le dossier Source contient tous les fichiers utiles à la modification du programme</w:t>
-      </w:r>
-    </w:p>
-    <w:p>
-      <w:pPr>
-        <w:pStyle w:val="Paragraphedeliste"/>
-        <w:numPr>
-          <w:ilvl w:val="0"/>
-          <w:numId w:val="26"/>
-        </w:numPr>
-        <w:rPr>
-          <w:rFonts w:cs="Arial"/>
-        </w:rPr>
-      </w:pPr>
-      <w:r>
-        <w:rPr>
-          <w:rFonts w:cs="Arial"/>
-        </w:rPr>
-        <w:t>Le s</w:t>
-      </w:r>
-      <w:r>
-        <w:rPr>
-          <w:rFonts w:cs="Arial"/>
-        </w:rPr>
-        <w:t>ystème d’exploitation</w:t>
-      </w:r>
-      <w:r>
-        <w:rPr>
-          <w:rFonts w:cs="Arial"/>
-        </w:rPr>
-        <w:t xml:space="preserve"> utilisé est Windows 10, 64bit</w:t>
-      </w:r>
-      <w:r>
-        <w:rPr>
-          <w:rFonts w:cs="Arial"/>
-        </w:rPr>
-        <w:t xml:space="preserve"> </w:t>
-      </w:r>
-    </w:p>
-    <w:p>
-      <w:pPr>
-        <w:pStyle w:val="Paragraphedeliste"/>
-        <w:numPr>
-          <w:ilvl w:val="0"/>
-          <w:numId w:val="26"/>
-        </w:numPr>
-        <w:rPr>
-          <w:rFonts w:cs="Arial"/>
-        </w:rPr>
-      </w:pPr>
-      <w:r>
-        <w:rPr>
-          <w:rFonts w:cs="Arial"/>
-        </w:rPr>
-        <w:t xml:space="preserve">Les outils logiciels utilisé sont </w:t>
-      </w:r>
-      <w:proofErr w:type="spellStart"/>
-      <w:r>
-        <w:rPr>
-          <w:rFonts w:cs="Arial"/>
-        </w:rPr>
-        <w:t>Clion</w:t>
-      </w:r>
-      <w:proofErr w:type="spellEnd"/>
-      <w:r>
-        <w:rPr>
-          <w:rFonts w:cs="Arial"/>
-        </w:rPr>
-        <w:t xml:space="preserve"> 2019.3.4</w:t>
-      </w:r>
-      <w:r>
-        <w:rPr>
-          <w:rFonts w:cs="Arial"/>
-        </w:rPr>
-        <w:t>,</w:t>
-      </w:r>
-      <w:r>
-        <w:rPr>
-          <w:rFonts w:cs="Arial"/>
-        </w:rPr>
-        <w:t xml:space="preserve"> </w:t>
-      </w:r>
-      <w:proofErr w:type="spellStart"/>
-      <w:r>
-        <w:rPr>
-          <w:rFonts w:cs="Arial"/>
-        </w:rPr>
-        <w:t>MinGW</w:t>
-      </w:r>
-      <w:proofErr w:type="spellEnd"/>
-      <w:r>
-        <w:rPr>
-          <w:rFonts w:cs="Arial"/>
-        </w:rPr>
-        <w:t xml:space="preserve"> et </w:t>
-      </w:r>
-      <w:proofErr w:type="spellStart"/>
-      <w:r>
-        <w:rPr>
-          <w:rFonts w:cs="Arial"/>
-        </w:rPr>
-        <w:t>Balsamiq</w:t>
-      </w:r>
-      <w:proofErr w:type="spellEnd"/>
-      <w:r>
-        <w:rPr>
-          <w:rFonts w:cs="Arial"/>
-        </w:rPr>
-        <w:t xml:space="preserve"> Wireframes</w:t>
-      </w:r>
-      <w:r>
-        <w:rPr>
-          <w:rFonts w:cs="Arial"/>
-        </w:rPr>
-        <w:t xml:space="preserve"> </w:t>
-      </w:r>
-      <w:r>
-        <w:rPr>
-          <w:rFonts w:cs="Arial"/>
-        </w:rPr>
-        <w:t>4</w:t>
-      </w:r>
-    </w:p>
-    <w:p>
-      <w:pPr>
-        <w:rPr>
-          <w:rFonts w:cs="Arial"/>
-        </w:rPr>
-      </w:pPr>
-    </w:p>
-    <w:p>
-      <w:pPr>
-        <w:pStyle w:val="Titre2"/>
-      </w:pPr>
-      <w:bookmarkStart w:id="30" w:name="_Toc25553321"/>
-      <w:bookmarkStart w:id="31" w:name="_Toc71691025"/>
-      <w:bookmarkStart w:id="32" w:name="_Toc37260877"/>
-      <w:r>
-        <w:t>Description des test</w:t>
-      </w:r>
-      <w:bookmarkEnd w:id="30"/>
-      <w:r>
-        <w:t>s effectués</w:t>
+      <w:bookmarkStart w:id="31" w:name="_Toc25553322"/>
+      <w:bookmarkStart w:id="32" w:name="_Toc71691026"/>
+      <w:bookmarkStart w:id="33" w:name="_Toc37260878"/>
+      <w:r>
+        <w:t xml:space="preserve">Erreurs </w:t>
       </w:r>
       <w:bookmarkEnd w:id="31"/>
+      <w:r>
+        <w:t>restantes</w:t>
+      </w:r>
       <w:bookmarkEnd w:id="32"/>
-    </w:p>
-    <w:p>
-      <w:r>
-        <w:t xml:space="preserve">Condition dans </w:t>
-      </w:r>
-      <w:proofErr w:type="spellStart"/>
-      <w:r>
-        <w:t>les quelles</w:t>
-      </w:r>
-      <w:proofErr w:type="spellEnd"/>
-      <w:r>
-        <w:t xml:space="preserve"> les tests ont été fait.</w:t>
-      </w:r>
-    </w:p>
-    <w:p/>
-    <w:p>
-      <w:r>
-        <w:t>Windows 10, 64bit</w:t>
-      </w:r>
-    </w:p>
-    <w:p>
-      <w:pPr>
-        <w:pStyle w:val="En-tte"/>
-        <w:rPr>
-          <w:rFonts w:cs="Arial"/>
-        </w:rPr>
-      </w:pPr>
-    </w:p>
-    <w:p>
-      <w:pPr>
-        <w:pStyle w:val="En-tte"/>
-        <w:rPr>
-          <w:rFonts w:cs="Arial"/>
-        </w:rPr>
-      </w:pPr>
-      <w:r>
-        <w:rPr>
-          <w:rFonts w:cs="Arial"/>
-        </w:rPr>
-        <w:t xml:space="preserve">Pour chaque partie testée de votre projet, il faut </w:t>
-      </w:r>
-      <w:proofErr w:type="gramStart"/>
-      <w:r>
-        <w:rPr>
-          <w:rFonts w:cs="Arial"/>
-        </w:rPr>
-        <w:t>décrire:</w:t>
-      </w:r>
-      <w:proofErr w:type="gramEnd"/>
-    </w:p>
-    <w:p>
-      <w:pPr>
-        <w:pStyle w:val="En-tte"/>
-        <w:rPr>
-          <w:rFonts w:cs="Arial"/>
-        </w:rPr>
-      </w:pPr>
-    </w:p>
-    <w:p>
-      <w:pPr>
-        <w:pStyle w:val="Paragraphedeliste"/>
-        <w:numPr>
-          <w:ilvl w:val="0"/>
-          <w:numId w:val="13"/>
-        </w:numPr>
-        <w:rPr>
-          <w:rFonts w:cs="Arial"/>
-        </w:rPr>
-      </w:pPr>
-      <w:proofErr w:type="gramStart"/>
-      <w:r>
-        <w:rPr>
-          <w:rFonts w:cs="Arial"/>
-        </w:rPr>
-        <w:t>les</w:t>
-      </w:r>
-      <w:proofErr w:type="gramEnd"/>
-      <w:r>
-        <w:rPr>
-          <w:rFonts w:cs="Arial"/>
-        </w:rPr>
-        <w:t xml:space="preserve"> conditions exactes de chaque test</w:t>
-      </w:r>
-    </w:p>
-    <w:p>
-      <w:pPr>
-        <w:pStyle w:val="Paragraphedeliste"/>
-        <w:numPr>
-          <w:ilvl w:val="0"/>
-          <w:numId w:val="12"/>
-        </w:numPr>
-        <w:rPr>
-          <w:rFonts w:cs="Arial"/>
-        </w:rPr>
-      </w:pPr>
-      <w:proofErr w:type="gramStart"/>
-      <w:r>
-        <w:rPr>
-          <w:rFonts w:cs="Arial"/>
-        </w:rPr>
-        <w:t>les</w:t>
-      </w:r>
-      <w:proofErr w:type="gramEnd"/>
-      <w:r>
-        <w:rPr>
-          <w:rFonts w:cs="Arial"/>
-        </w:rPr>
-        <w:t xml:space="preserve"> preuves de test (papier ou fichier)</w:t>
-      </w:r>
-    </w:p>
-    <w:p>
-      <w:pPr>
-        <w:pStyle w:val="Paragraphedeliste"/>
-        <w:numPr>
-          <w:ilvl w:val="0"/>
-          <w:numId w:val="12"/>
-        </w:numPr>
-        <w:rPr>
-          <w:rFonts w:cs="Arial"/>
-        </w:rPr>
-      </w:pPr>
-      <w:proofErr w:type="gramStart"/>
-      <w:r>
-        <w:rPr>
-          <w:rFonts w:cs="Arial"/>
-        </w:rPr>
-        <w:t>tests</w:t>
-      </w:r>
-      <w:proofErr w:type="gramEnd"/>
-      <w:r>
-        <w:rPr>
-          <w:rFonts w:cs="Arial"/>
-        </w:rPr>
-        <w:t xml:space="preserve"> sans preuve: fournir au moins une description </w:t>
-      </w:r>
-    </w:p>
-    <w:p>
-      <w:pPr>
-        <w:pStyle w:val="Paragraphedeliste"/>
-        <w:ind w:left="1077"/>
-        <w:rPr>
-          <w:rFonts w:cs="Arial"/>
-        </w:rPr>
-      </w:pPr>
-      <w:bookmarkStart w:id="33" w:name="_GoBack"/>
       <w:bookmarkEnd w:id="33"/>
-    </w:p>
-    <w:p>
-      <w:pPr>
-        <w:pStyle w:val="Titre2"/>
-        <w:rPr>
-          <w:i/>
-        </w:rPr>
-      </w:pPr>
-      <w:bookmarkStart w:id="34" w:name="_Toc25553322"/>
-      <w:bookmarkStart w:id="35" w:name="_Toc71691026"/>
-      <w:bookmarkStart w:id="36" w:name="_Toc37260878"/>
-      <w:r>
-        <w:t xml:space="preserve">Erreurs </w:t>
-      </w:r>
-      <w:bookmarkEnd w:id="34"/>
-      <w:r>
-        <w:t>restantes</w:t>
-      </w:r>
-      <w:bookmarkEnd w:id="35"/>
-      <w:bookmarkEnd w:id="36"/>
       <w:r>
         <w:t xml:space="preserve">  </w:t>
       </w:r>
@@ -7443,7 +7728,7 @@
           <w:rFonts w:cs="Arial"/>
         </w:rPr>
       </w:pPr>
-      <w:bookmarkStart w:id="37" w:name="_Toc25553323"/>
+      <w:bookmarkStart w:id="34" w:name="_Toc25553323"/>
       <w:r>
         <w:rPr>
           <w:rFonts w:cs="Arial"/>
@@ -7451,7 +7736,7 @@
         <w:t>Cette partie du document parle des erreurs restantes</w:t>
       </w:r>
     </w:p>
-    <w:bookmarkEnd w:id="37"/>
+    <w:bookmarkEnd w:id="34"/>
     <w:p>
       <w:pPr>
         <w:pStyle w:val="En-tte"/>
@@ -7493,43 +7778,30 @@
           <w:i/>
         </w:rPr>
       </w:pPr>
-      <w:bookmarkStart w:id="38" w:name="_Toc25553326"/>
-      <w:bookmarkStart w:id="39" w:name="_Toc71691029"/>
-      <w:bookmarkStart w:id="40" w:name="_Toc37260879"/>
+      <w:bookmarkStart w:id="35" w:name="_Toc25553326"/>
+      <w:bookmarkStart w:id="36" w:name="_Toc71691029"/>
+      <w:bookmarkStart w:id="37" w:name="_Toc37260879"/>
       <w:r>
         <w:t>Liste des documents</w:t>
       </w:r>
-      <w:bookmarkEnd w:id="38"/>
+      <w:bookmarkEnd w:id="35"/>
       <w:r>
         <w:t xml:space="preserve"> fournis</w:t>
       </w:r>
-      <w:bookmarkEnd w:id="39"/>
-      <w:bookmarkEnd w:id="40"/>
-    </w:p>
-    <w:p>
-      <w:pPr>
-        <w:rPr>
-          <w:rFonts w:cs="Arial"/>
-        </w:rPr>
-      </w:pPr>
-    </w:p>
-    <w:p>
-      <w:pPr>
-        <w:rPr>
-          <w:rFonts w:cs="Arial"/>
-        </w:rPr>
-      </w:pPr>
-      <w:r>
-        <w:rPr>
-          <w:rFonts w:cs="Arial"/>
-        </w:rPr>
-        <w:t>Lister les documents fournis au client avec votre produit, en indiquant les numéros de versions</w:t>
-      </w:r>
-      <w:r>
-        <w:rPr>
-          <w:rFonts w:cs="Arial"/>
-        </w:rPr>
-        <w:t xml:space="preserve"> </w:t>
+      <w:bookmarkEnd w:id="36"/>
+      <w:bookmarkEnd w:id="37"/>
+    </w:p>
+    <w:p>
+      <w:pPr>
+        <w:rPr>
+          <w:rFonts w:cs="Arial"/>
+        </w:rPr>
+      </w:pPr>
+      <w:r>
+        <w:rPr>
+          <w:rFonts w:cs="Arial"/>
+        </w:rPr>
+        <w:t>Liste des documents fournis au demandant du projet.</w:t>
       </w:r>
     </w:p>
     <w:p>
@@ -7544,25 +7816,17 @@
         <w:pStyle w:val="Paragraphedeliste"/>
         <w:numPr>
           <w:ilvl w:val="0"/>
-          <w:numId w:val="3"/>
+          <w:numId w:val="21"/>
         </w:numPr>
         <w:rPr>
           <w:rFonts w:cs="Arial"/>
         </w:rPr>
       </w:pPr>
-      <w:proofErr w:type="gramStart"/>
-      <w:r>
-        <w:rPr>
-          <w:rFonts w:cs="Arial"/>
-        </w:rPr>
-        <w:t>le</w:t>
-      </w:r>
-      <w:proofErr w:type="gramEnd"/>
-      <w:r>
-        <w:rPr>
-          <w:rFonts w:cs="Arial"/>
-        </w:rPr>
-        <w:t xml:space="preserve"> rapport de projet</w:t>
+      <w:r>
+        <w:rPr>
+          <w:rFonts w:cs="Arial"/>
+        </w:rPr>
+        <w:t>La documentation du projet.</w:t>
       </w:r>
     </w:p>
     <w:p>
@@ -7570,124 +7834,36 @@
         <w:pStyle w:val="Paragraphedeliste"/>
         <w:numPr>
           <w:ilvl w:val="0"/>
-          <w:numId w:val="3"/>
+          <w:numId w:val="21"/>
         </w:numPr>
         <w:rPr>
           <w:rFonts w:cs="Arial"/>
         </w:rPr>
       </w:pPr>
-      <w:proofErr w:type="gramStart"/>
-      <w:r>
-        <w:rPr>
-          <w:rFonts w:cs="Arial"/>
-        </w:rPr>
-        <w:t>le</w:t>
-      </w:r>
-      <w:proofErr w:type="gramEnd"/>
-      <w:r>
-        <w:rPr>
-          <w:rFonts w:cs="Arial"/>
-        </w:rPr>
-        <w:t xml:space="preserve"> manuel d'Installation (en annexe)</w:t>
-      </w:r>
-    </w:p>
-    <w:p>
-      <w:pPr>
-        <w:pStyle w:val="Paragraphedeliste"/>
-        <w:numPr>
-          <w:ilvl w:val="0"/>
-          <w:numId w:val="3"/>
-        </w:numPr>
-        <w:rPr>
-          <w:rFonts w:cs="Arial"/>
-        </w:rPr>
-      </w:pPr>
-      <w:proofErr w:type="gramStart"/>
-      <w:r>
-        <w:rPr>
-          <w:rFonts w:cs="Arial"/>
-        </w:rPr>
-        <w:t>le</w:t>
-      </w:r>
-      <w:proofErr w:type="gramEnd"/>
-      <w:r>
-        <w:rPr>
-          <w:rFonts w:cs="Arial"/>
-        </w:rPr>
-        <w:t xml:space="preserve"> manuel d'Utilisation avec des exemples graphiques (en annexe)</w:t>
-      </w:r>
-    </w:p>
-    <w:p>
-      <w:pPr>
-        <w:pStyle w:val="Paragraphedeliste"/>
-        <w:numPr>
-          <w:ilvl w:val="0"/>
-          <w:numId w:val="3"/>
-        </w:numPr>
-        <w:rPr>
-          <w:rFonts w:cs="Arial"/>
-        </w:rPr>
-      </w:pPr>
-      <w:proofErr w:type="gramStart"/>
-      <w:r>
-        <w:rPr>
-          <w:rFonts w:cs="Arial"/>
-        </w:rPr>
-        <w:t>autres</w:t>
-      </w:r>
-      <w:proofErr w:type="gramEnd"/>
-      <w:r>
-        <w:rPr>
-          <w:rFonts w:cs="Arial"/>
-        </w:rPr>
-        <w:t>…</w:t>
-      </w:r>
-    </w:p>
-    <w:p>
-      <w:pPr>
-        <w:rPr>
-          <w:rFonts w:cs="Arial"/>
-        </w:rPr>
-      </w:pPr>
-    </w:p>
-    <w:p>
-      <w:pPr>
-        <w:rPr>
-          <w:rFonts w:cs="Arial"/>
-        </w:rPr>
-      </w:pPr>
-    </w:p>
-    <w:p>
-      <w:pPr>
-        <w:jc w:val="left"/>
-        <w:rPr>
-          <w:rFonts w:cs="Arial"/>
-        </w:rPr>
-      </w:pPr>
-      <w:r>
-        <w:rPr>
-          <w:rFonts w:cs="Arial"/>
-        </w:rPr>
-        <w:br w:type="page"/>
+      <w:r>
+        <w:rPr>
+          <w:rFonts w:cs="Arial"/>
+        </w:rPr>
+        <w:t>Le README.md qui explique comment installer l’application.</w:t>
       </w:r>
     </w:p>
     <w:p>
       <w:pPr>
         <w:pStyle w:val="Titre1"/>
       </w:pPr>
-      <w:bookmarkStart w:id="41" w:name="_Toc25553328"/>
-      <w:bookmarkStart w:id="42" w:name="_Toc71703263"/>
-      <w:bookmarkStart w:id="43" w:name="_Toc37260880"/>
+      <w:bookmarkStart w:id="38" w:name="_Toc25553328"/>
+      <w:bookmarkStart w:id="39" w:name="_Toc71703263"/>
+      <w:bookmarkStart w:id="40" w:name="_Toc37260880"/>
       <w:r>
         <w:lastRenderedPageBreak/>
         <w:t>C</w:t>
       </w:r>
-      <w:bookmarkEnd w:id="41"/>
-      <w:bookmarkEnd w:id="42"/>
+      <w:bookmarkEnd w:id="38"/>
+      <w:bookmarkEnd w:id="39"/>
       <w:r>
         <w:t>onclusions</w:t>
       </w:r>
-      <w:bookmarkEnd w:id="43"/>
+      <w:bookmarkEnd w:id="40"/>
     </w:p>
     <w:p>
       <w:pPr>
@@ -7776,7 +7952,19 @@
         <w:rPr>
           <w:rFonts w:cs="Arial"/>
         </w:rPr>
-        <w:t xml:space="preserve">Une des fonctionnalités qui pourrait être ajouté serait un créateur de </w:t>
+        <w:t xml:space="preserve">Une des fonctionnalités qui pourrait être ajouté serait un </w:t>
+      </w:r>
+      <w:r>
+        <w:rPr>
+          <w:rFonts w:cs="Arial"/>
+        </w:rPr>
+        <w:t>éditeur</w:t>
+      </w:r>
+      <w:r>
+        <w:rPr>
+          <w:rFonts w:cs="Arial"/>
+        </w:rPr>
+        <w:t xml:space="preserve"> de </w:t>
       </w:r>
       <w:proofErr w:type="spellStart"/>
       <w:r>
@@ -7806,87 +7994,188 @@
       <w:pPr>
         <w:pStyle w:val="Titre1"/>
       </w:pPr>
-      <w:bookmarkStart w:id="44" w:name="_Toc71703264"/>
-      <w:bookmarkStart w:id="45" w:name="_Toc37260881"/>
+      <w:bookmarkStart w:id="41" w:name="_Toc71703264"/>
+      <w:bookmarkStart w:id="42" w:name="_Toc37260881"/>
       <w:r>
         <w:t>A</w:t>
       </w:r>
+      <w:bookmarkEnd w:id="41"/>
+      <w:r>
+        <w:t>nnexes</w:t>
+      </w:r>
+      <w:bookmarkEnd w:id="42"/>
+    </w:p>
+    <w:p>
+      <w:pPr>
+        <w:rPr>
+          <w:rFonts w:cs="Arial"/>
+        </w:rPr>
+      </w:pPr>
+    </w:p>
+    <w:p>
+      <w:pPr>
+        <w:pStyle w:val="Titre2"/>
+        <w:rPr>
+          <w:i/>
+        </w:rPr>
+      </w:pPr>
+      <w:bookmarkStart w:id="43" w:name="_Toc71703265"/>
+      <w:bookmarkStart w:id="44" w:name="_Toc37260882"/>
+      <w:r>
+        <w:t>Sources – Bibliographie</w:t>
+      </w:r>
+      <w:bookmarkEnd w:id="43"/>
       <w:bookmarkEnd w:id="44"/>
-      <w:r>
-        <w:t>nnexes</w:t>
+    </w:p>
+    <w:p>
+      <w:pPr>
+        <w:rPr>
+          <w:rFonts w:cs="Arial"/>
+        </w:rPr>
+      </w:pPr>
+      <w:r>
+        <w:rPr>
+          <w:rFonts w:cs="Arial"/>
+        </w:rPr>
+        <w:t>Les sources des sites sur lesquelles je me suis informé.</w:t>
+      </w:r>
+    </w:p>
+    <w:p>
+      <w:pPr>
+        <w:rPr>
+          <w:rFonts w:cs="Arial"/>
+        </w:rPr>
+      </w:pPr>
+    </w:p>
+    <w:p>
+      <w:pPr>
+        <w:pStyle w:val="Paragraphedeliste"/>
+        <w:numPr>
+          <w:ilvl w:val="0"/>
+          <w:numId w:val="30"/>
+        </w:numPr>
+        <w:rPr>
+          <w:rFonts w:cs="Arial"/>
+        </w:rPr>
+      </w:pPr>
+      <w:hyperlink r:id="rId22" w:anchor="33450696" w:history="1">
+        <w:r>
+          <w:rPr>
+            <w:rStyle w:val="Lienhypertexte"/>
+          </w:rPr>
+          <w:t>https://stackoverflow.com/questions/2347770/how-do-you-clear-the-console-screen-in-c/33450696#33450696</w:t>
+        </w:r>
+      </w:hyperlink>
+    </w:p>
+    <w:p>
+      <w:pPr>
+        <w:pStyle w:val="Paragraphedeliste"/>
+        <w:numPr>
+          <w:ilvl w:val="0"/>
+          <w:numId w:val="30"/>
+        </w:numPr>
+        <w:rPr>
+          <w:rFonts w:cs="Arial"/>
+        </w:rPr>
+      </w:pPr>
+      <w:hyperlink r:id="rId23" w:anchor="10917605" w:history="1">
+        <w:r>
+          <w:rPr>
+            <w:rStyle w:val="Lienhypertexte"/>
+          </w:rPr>
+          <w:t>https://stackoverflow.com/questions/10917491/building-a-date-string-in-c/10917605#10917605</w:t>
+        </w:r>
+      </w:hyperlink>
+    </w:p>
+    <w:p>
+      <w:pPr>
+        <w:pStyle w:val="Paragraphedeliste"/>
+        <w:numPr>
+          <w:ilvl w:val="0"/>
+          <w:numId w:val="30"/>
+        </w:numPr>
+        <w:rPr>
+          <w:rFonts w:cs="Arial"/>
+        </w:rPr>
+      </w:pPr>
+      <w:hyperlink r:id="rId24" w:anchor="39237609" w:history="1">
+        <w:r>
+          <w:rPr>
+            <w:rStyle w:val="Lienhypertexte"/>
+          </w:rPr>
+          <w:t>https://stackoverflow.com/questions/3501338/c-read-file-line-by-line/39237609#39237609</w:t>
+        </w:r>
+      </w:hyperlink>
+    </w:p>
+    <w:p>
+      <w:pPr>
+        <w:pStyle w:val="Paragraphedeliste"/>
+        <w:numPr>
+          <w:ilvl w:val="0"/>
+          <w:numId w:val="30"/>
+        </w:numPr>
+        <w:rPr>
+          <w:rFonts w:cs="Arial"/>
+        </w:rPr>
+      </w:pPr>
+      <w:hyperlink r:id="rId25" w:history="1">
+        <w:r>
+          <w:rPr>
+            <w:rStyle w:val="Lienhypertexte"/>
+          </w:rPr>
+          <w:t>https://stackoverflow.com/questions/7021725/how-to-convert-a-string-to-integer-in-c</w:t>
+        </w:r>
+      </w:hyperlink>
+    </w:p>
+    <w:p>
+      <w:pPr>
+        <w:pStyle w:val="Paragraphedeliste"/>
+        <w:numPr>
+          <w:ilvl w:val="0"/>
+          <w:numId w:val="30"/>
+        </w:numPr>
+        <w:rPr>
+          <w:rFonts w:cs="Arial"/>
+        </w:rPr>
+      </w:pPr>
+      <w:hyperlink r:id="rId26" w:history="1">
+        <w:r>
+          <w:rPr>
+            <w:rStyle w:val="Lienhypertexte"/>
+          </w:rPr>
+          <w:t>https://www.programiz.com/c-programming/library-function/string.h/strcmp</w:t>
+        </w:r>
+      </w:hyperlink>
+    </w:p>
+    <w:p>
+      <w:pPr>
+        <w:rPr>
+          <w:rFonts w:cs="Arial"/>
+        </w:rPr>
+      </w:pPr>
+    </w:p>
+    <w:p>
+      <w:pPr>
+        <w:pStyle w:val="Titre2"/>
+        <w:rPr>
+          <w:i/>
+        </w:rPr>
+      </w:pPr>
+      <w:bookmarkStart w:id="45" w:name="_Toc25553330"/>
+      <w:bookmarkStart w:id="46" w:name="_Toc71703266"/>
+      <w:bookmarkStart w:id="47" w:name="_Toc37260883"/>
+      <w:r>
+        <w:t xml:space="preserve">Journal de </w:t>
       </w:r>
       <w:bookmarkEnd w:id="45"/>
-    </w:p>
-    <w:p>
-      <w:pPr>
-        <w:rPr>
-          <w:rFonts w:cs="Arial"/>
-        </w:rPr>
-      </w:pPr>
-    </w:p>
-    <w:p>
-      <w:pPr>
-        <w:pStyle w:val="Titre2"/>
-        <w:rPr>
-          <w:i/>
-        </w:rPr>
-      </w:pPr>
-      <w:bookmarkStart w:id="46" w:name="_Toc71703265"/>
-      <w:bookmarkStart w:id="47" w:name="_Toc37260882"/>
-      <w:r>
-        <w:t>Sources – Bibliographie</w:t>
-      </w:r>
       <w:bookmarkEnd w:id="46"/>
+      <w:r>
+        <w:t>travail</w:t>
+      </w:r>
       <w:bookmarkEnd w:id="47"/>
     </w:p>
     <w:p>
       <w:pPr>
-        <w:rPr>
-          <w:rFonts w:cs="Arial"/>
-        </w:rPr>
-      </w:pPr>
-    </w:p>
-    <w:p>
-      <w:pPr>
-        <w:rPr>
-          <w:rFonts w:cs="Arial"/>
-        </w:rPr>
-      </w:pPr>
-      <w:r>
-        <w:rPr>
-          <w:rFonts w:cs="Arial"/>
-        </w:rPr>
-        <w:t>Liste des livres utilisé</w:t>
-      </w:r>
-      <w:r>
-        <w:rPr>
-          <w:rFonts w:cs="Arial"/>
-        </w:rPr>
-        <w:t>s</w:t>
-      </w:r>
-      <w:r>
-        <w:rPr>
-          <w:rFonts w:cs="Arial"/>
-        </w:rPr>
-        <w:t xml:space="preserve"> (Titre, auteur, date), des sites Internet (URL) consultés, des articles (Revue, date, titre, </w:t>
-      </w:r>
-      <w:proofErr w:type="gramStart"/>
-      <w:r>
-        <w:rPr>
-          <w:rFonts w:cs="Arial"/>
-        </w:rPr>
-        <w:t>auteur)…</w:t>
-      </w:r>
-      <w:proofErr w:type="gramEnd"/>
-      <w:r>
-        <w:rPr>
-          <w:rFonts w:cs="Arial"/>
-        </w:rPr>
-        <w:t xml:space="preserve"> Et de toutes les aides externes (noms)  </w:t>
-      </w:r>
-    </w:p>
-    <w:p>
-      <w:pPr>
         <w:pStyle w:val="Retraitnormal1"/>
         <w:rPr>
           <w:rFonts w:ascii="Arial" w:hAnsi="Arial" w:cs="Arial"/>
@@ -7896,59 +8185,12 @@
         <w:rPr>
           <w:rFonts w:ascii="Arial" w:hAnsi="Arial" w:cs="Arial"/>
         </w:rPr>
-        <w:t>C’est ici que vous renseignez les sources notées dans votre journal de travail</w:t>
-      </w:r>
-    </w:p>
-    <w:p>
-      <w:pPr>
-        <w:rPr>
-          <w:rFonts w:cs="Arial"/>
-        </w:rPr>
-      </w:pPr>
-      <w:r>
-        <w:rPr>
-          <w:rFonts w:cs="Arial"/>
-        </w:rPr>
-        <w:t xml:space="preserve"> </w:t>
-      </w:r>
-    </w:p>
-    <w:p>
-      <w:pPr>
-        <w:pStyle w:val="Titre2"/>
-        <w:rPr>
-          <w:i/>
-        </w:rPr>
-      </w:pPr>
-      <w:bookmarkStart w:id="48" w:name="_Toc25553330"/>
-      <w:bookmarkStart w:id="49" w:name="_Toc71703266"/>
-      <w:bookmarkStart w:id="50" w:name="_Toc37260883"/>
-      <w:r>
-        <w:t xml:space="preserve">Journal de </w:t>
-      </w:r>
-      <w:bookmarkEnd w:id="48"/>
-      <w:bookmarkEnd w:id="49"/>
-      <w:r>
-        <w:t>travail</w:t>
-      </w:r>
-      <w:bookmarkEnd w:id="50"/>
-    </w:p>
-    <w:p>
-      <w:pPr>
-        <w:pStyle w:val="Retraitnormal1"/>
-        <w:rPr>
-          <w:rFonts w:ascii="Arial" w:hAnsi="Arial" w:cs="Arial"/>
-        </w:rPr>
-      </w:pPr>
-      <w:r>
-        <w:rPr>
-          <w:rFonts w:ascii="Arial" w:hAnsi="Arial" w:cs="Arial"/>
-        </w:rPr>
         <w:t>Insérez votre journal de travail ici</w:t>
       </w:r>
     </w:p>
     <w:sectPr>
-      <w:headerReference w:type="default" r:id="rId22"/>
-      <w:footerReference w:type="default" r:id="rId23"/>
+      <w:headerReference w:type="default" r:id="rId27"/>
+      <w:footerReference w:type="default" r:id="rId28"/>
       <w:pgSz w:w="11906" w:h="16838" w:code="9"/>
       <w:pgMar w:top="1418" w:right="1418" w:bottom="1418" w:left="1418" w:header="720" w:footer="720" w:gutter="0"/>
       <w:cols w:space="720"/>
@@ -8028,27 +8270,14 @@
     <w:r>
       <w:tab/>
     </w:r>
-    <w:r>
-      <w:fldChar w:fldCharType="begin"/>
-    </w:r>
-    <w:r>
-      <w:instrText xml:space="preserve"> DATE   \* MERGEFORMAT </w:instrText>
-    </w:r>
-    <w:r>
-      <w:fldChar w:fldCharType="separate"/>
-    </w:r>
-    <w:r>
-      <w:rPr>
-        <w:noProof/>
-      </w:rPr>
-      <w:t>08/04/2020</w:t>
-    </w:r>
-    <w:r>
-      <w:rPr>
-        <w:noProof/>
-      </w:rPr>
-      <w:fldChar w:fldCharType="end"/>
-    </w:r>
+    <w:fldSimple w:instr=" DATE   \* MERGEFORMAT ">
+      <w:r>
+        <w:rPr>
+          <w:noProof/>
+        </w:rPr>
+        <w:t>09/04/2020</w:t>
+      </w:r>
+    </w:fldSimple>
     <w:r>
       <w:rPr>
         <w:rStyle w:val="Numrodepage"/>
@@ -8676,6 +8905,119 @@
     </w:lvl>
   </w:abstractNum>
   <w:abstractNum w:abstractNumId="6" w15:restartNumberingAfterBreak="0">
+    <w:nsid w:val="179D20BB"/>
+    <w:multiLevelType w:val="hybridMultilevel"/>
+    <w:tmpl w:val="060660DC"/>
+    <w:lvl w:ilvl="0" w:tplc="100C0001">
+      <w:start w:val="1"/>
+      <w:numFmt w:val="bullet"/>
+      <w:lvlText w:val=""/>
+      <w:lvlJc w:val="left"/>
+      <w:pPr>
+        <w:ind w:left="720" w:hanging="360"/>
+      </w:pPr>
+      <w:rPr>
+        <w:rFonts w:ascii="Symbol" w:hAnsi="Symbol" w:hint="default"/>
+      </w:rPr>
+    </w:lvl>
+    <w:lvl w:ilvl="1" w:tplc="100C0003" w:tentative="1">
+      <w:start w:val="1"/>
+      <w:numFmt w:val="bullet"/>
+      <w:lvlText w:val="o"/>
+      <w:lvlJc w:val="left"/>
+      <w:pPr>
+        <w:ind w:left="1440" w:hanging="360"/>
+      </w:pPr>
+      <w:rPr>
+        <w:rFonts w:ascii="Courier New" w:hAnsi="Courier New" w:cs="Courier New" w:hint="default"/>
+      </w:rPr>
+    </w:lvl>
+    <w:lvl w:ilvl="2" w:tplc="100C0005" w:tentative="1">
+      <w:start w:val="1"/>
+      <w:numFmt w:val="bullet"/>
+      <w:lvlText w:val=""/>
+      <w:lvlJc w:val="left"/>
+      <w:pPr>
+        <w:ind w:left="2160" w:hanging="360"/>
+      </w:pPr>
+      <w:rPr>
+        <w:rFonts w:ascii="Wingdings" w:hAnsi="Wingdings" w:hint="default"/>
+      </w:rPr>
+    </w:lvl>
+    <w:lvl w:ilvl="3" w:tplc="100C0001" w:tentative="1">
+      <w:start w:val="1"/>
+      <w:numFmt w:val="bullet"/>
+      <w:lvlText w:val=""/>
+      <w:lvlJc w:val="left"/>
+      <w:pPr>
+        <w:ind w:left="2880" w:hanging="360"/>
+      </w:pPr>
+      <w:rPr>
+        <w:rFonts w:ascii="Symbol" w:hAnsi="Symbol" w:hint="default"/>
+      </w:rPr>
+    </w:lvl>
+    <w:lvl w:ilvl="4" w:tplc="100C0003" w:tentative="1">
+      <w:start w:val="1"/>
+      <w:numFmt w:val="bullet"/>
+      <w:lvlText w:val="o"/>
+      <w:lvlJc w:val="left"/>
+      <w:pPr>
+        <w:ind w:left="3600" w:hanging="360"/>
+      </w:pPr>
+      <w:rPr>
+        <w:rFonts w:ascii="Courier New" w:hAnsi="Courier New" w:cs="Courier New" w:hint="default"/>
+      </w:rPr>
+    </w:lvl>
+    <w:lvl w:ilvl="5" w:tplc="100C0005" w:tentative="1">
+      <w:start w:val="1"/>
+      <w:numFmt w:val="bullet"/>
+      <w:lvlText w:val=""/>
+      <w:lvlJc w:val="left"/>
+      <w:pPr>
+        <w:ind w:left="4320" w:hanging="360"/>
+      </w:pPr>
+      <w:rPr>
+        <w:rFonts w:ascii="Wingdings" w:hAnsi="Wingdings" w:hint="default"/>
+      </w:rPr>
+    </w:lvl>
+    <w:lvl w:ilvl="6" w:tplc="100C0001" w:tentative="1">
+      <w:start w:val="1"/>
+      <w:numFmt w:val="bullet"/>
+      <w:lvlText w:val=""/>
+      <w:lvlJc w:val="left"/>
+      <w:pPr>
+        <w:ind w:left="5040" w:hanging="360"/>
+      </w:pPr>
+      <w:rPr>
+        <w:rFonts w:ascii="Symbol" w:hAnsi="Symbol" w:hint="default"/>
+      </w:rPr>
+    </w:lvl>
+    <w:lvl w:ilvl="7" w:tplc="100C0003" w:tentative="1">
+      <w:start w:val="1"/>
+      <w:numFmt w:val="bullet"/>
+      <w:lvlText w:val="o"/>
+      <w:lvlJc w:val="left"/>
+      <w:pPr>
+        <w:ind w:left="5760" w:hanging="360"/>
+      </w:pPr>
+      <w:rPr>
+        <w:rFonts w:ascii="Courier New" w:hAnsi="Courier New" w:cs="Courier New" w:hint="default"/>
+      </w:rPr>
+    </w:lvl>
+    <w:lvl w:ilvl="8" w:tplc="100C0005" w:tentative="1">
+      <w:start w:val="1"/>
+      <w:numFmt w:val="bullet"/>
+      <w:lvlText w:val=""/>
+      <w:lvlJc w:val="left"/>
+      <w:pPr>
+        <w:ind w:left="6480" w:hanging="360"/>
+      </w:pPr>
+      <w:rPr>
+        <w:rFonts w:ascii="Wingdings" w:hAnsi="Wingdings" w:hint="default"/>
+      </w:rPr>
+    </w:lvl>
+  </w:abstractNum>
+  <w:abstractNum w:abstractNumId="7" w15:restartNumberingAfterBreak="0">
     <w:nsid w:val="19FF01AE"/>
     <w:multiLevelType w:val="hybridMultilevel"/>
     <w:tmpl w:val="EC6A3956"/>
@@ -8815,7 +9157,7 @@
       </w:rPr>
     </w:lvl>
   </w:abstractNum>
-  <w:abstractNum w:abstractNumId="7" w15:restartNumberingAfterBreak="0">
+  <w:abstractNum w:abstractNumId="8" w15:restartNumberingAfterBreak="0">
     <w:nsid w:val="1A543C17"/>
     <w:multiLevelType w:val="hybridMultilevel"/>
     <w:tmpl w:val="02DC1902"/>
@@ -8901,7 +9243,7 @@
       </w:pPr>
     </w:lvl>
   </w:abstractNum>
-  <w:abstractNum w:abstractNumId="8" w15:restartNumberingAfterBreak="0">
+  <w:abstractNum w:abstractNumId="9" w15:restartNumberingAfterBreak="0">
     <w:nsid w:val="27A404D8"/>
     <w:multiLevelType w:val="hybridMultilevel"/>
     <w:tmpl w:val="E4483B56"/>
@@ -9041,7 +9383,346 @@
       </w:rPr>
     </w:lvl>
   </w:abstractNum>
-  <w:abstractNum w:abstractNumId="9" w15:restartNumberingAfterBreak="0">
+  <w:abstractNum w:abstractNumId="10" w15:restartNumberingAfterBreak="0">
+    <w:nsid w:val="2967150B"/>
+    <w:multiLevelType w:val="hybridMultilevel"/>
+    <w:tmpl w:val="F7202F1A"/>
+    <w:lvl w:ilvl="0" w:tplc="100C0001">
+      <w:start w:val="1"/>
+      <w:numFmt w:val="bullet"/>
+      <w:lvlText w:val=""/>
+      <w:lvlJc w:val="left"/>
+      <w:pPr>
+        <w:ind w:left="720" w:hanging="360"/>
+      </w:pPr>
+      <w:rPr>
+        <w:rFonts w:ascii="Symbol" w:hAnsi="Symbol" w:hint="default"/>
+      </w:rPr>
+    </w:lvl>
+    <w:lvl w:ilvl="1" w:tplc="100C0003" w:tentative="1">
+      <w:start w:val="1"/>
+      <w:numFmt w:val="bullet"/>
+      <w:lvlText w:val="o"/>
+      <w:lvlJc w:val="left"/>
+      <w:pPr>
+        <w:ind w:left="1440" w:hanging="360"/>
+      </w:pPr>
+      <w:rPr>
+        <w:rFonts w:ascii="Courier New" w:hAnsi="Courier New" w:cs="Courier New" w:hint="default"/>
+      </w:rPr>
+    </w:lvl>
+    <w:lvl w:ilvl="2" w:tplc="100C0005" w:tentative="1">
+      <w:start w:val="1"/>
+      <w:numFmt w:val="bullet"/>
+      <w:lvlText w:val=""/>
+      <w:lvlJc w:val="left"/>
+      <w:pPr>
+        <w:ind w:left="2160" w:hanging="360"/>
+      </w:pPr>
+      <w:rPr>
+        <w:rFonts w:ascii="Wingdings" w:hAnsi="Wingdings" w:hint="default"/>
+      </w:rPr>
+    </w:lvl>
+    <w:lvl w:ilvl="3" w:tplc="100C0001" w:tentative="1">
+      <w:start w:val="1"/>
+      <w:numFmt w:val="bullet"/>
+      <w:lvlText w:val=""/>
+      <w:lvlJc w:val="left"/>
+      <w:pPr>
+        <w:ind w:left="2880" w:hanging="360"/>
+      </w:pPr>
+      <w:rPr>
+        <w:rFonts w:ascii="Symbol" w:hAnsi="Symbol" w:hint="default"/>
+      </w:rPr>
+    </w:lvl>
+    <w:lvl w:ilvl="4" w:tplc="100C0003" w:tentative="1">
+      <w:start w:val="1"/>
+      <w:numFmt w:val="bullet"/>
+      <w:lvlText w:val="o"/>
+      <w:lvlJc w:val="left"/>
+      <w:pPr>
+        <w:ind w:left="3600" w:hanging="360"/>
+      </w:pPr>
+      <w:rPr>
+        <w:rFonts w:ascii="Courier New" w:hAnsi="Courier New" w:cs="Courier New" w:hint="default"/>
+      </w:rPr>
+    </w:lvl>
+    <w:lvl w:ilvl="5" w:tplc="100C0005" w:tentative="1">
+      <w:start w:val="1"/>
+      <w:numFmt w:val="bullet"/>
+      <w:lvlText w:val=""/>
+      <w:lvlJc w:val="left"/>
+      <w:pPr>
+        <w:ind w:left="4320" w:hanging="360"/>
+      </w:pPr>
+      <w:rPr>
+        <w:rFonts w:ascii="Wingdings" w:hAnsi="Wingdings" w:hint="default"/>
+      </w:rPr>
+    </w:lvl>
+    <w:lvl w:ilvl="6" w:tplc="100C0001" w:tentative="1">
+      <w:start w:val="1"/>
+      <w:numFmt w:val="bullet"/>
+      <w:lvlText w:val=""/>
+      <w:lvlJc w:val="left"/>
+      <w:pPr>
+        <w:ind w:left="5040" w:hanging="360"/>
+      </w:pPr>
+      <w:rPr>
+        <w:rFonts w:ascii="Symbol" w:hAnsi="Symbol" w:hint="default"/>
+      </w:rPr>
+    </w:lvl>
+    <w:lvl w:ilvl="7" w:tplc="100C0003" w:tentative="1">
+      <w:start w:val="1"/>
+      <w:numFmt w:val="bullet"/>
+      <w:lvlText w:val="o"/>
+      <w:lvlJc w:val="left"/>
+      <w:pPr>
+        <w:ind w:left="5760" w:hanging="360"/>
+      </w:pPr>
+      <w:rPr>
+        <w:rFonts w:ascii="Courier New" w:hAnsi="Courier New" w:cs="Courier New" w:hint="default"/>
+      </w:rPr>
+    </w:lvl>
+    <w:lvl w:ilvl="8" w:tplc="100C0005" w:tentative="1">
+      <w:start w:val="1"/>
+      <w:numFmt w:val="bullet"/>
+      <w:lvlText w:val=""/>
+      <w:lvlJc w:val="left"/>
+      <w:pPr>
+        <w:ind w:left="6480" w:hanging="360"/>
+      </w:pPr>
+      <w:rPr>
+        <w:rFonts w:ascii="Wingdings" w:hAnsi="Wingdings" w:hint="default"/>
+      </w:rPr>
+    </w:lvl>
+  </w:abstractNum>
+  <w:abstractNum w:abstractNumId="11" w15:restartNumberingAfterBreak="0">
+    <w:nsid w:val="2CEB6E2C"/>
+    <w:multiLevelType w:val="hybridMultilevel"/>
+    <w:tmpl w:val="B3BA7E90"/>
+    <w:lvl w:ilvl="0" w:tplc="100C0001">
+      <w:start w:val="1"/>
+      <w:numFmt w:val="bullet"/>
+      <w:lvlText w:val=""/>
+      <w:lvlJc w:val="left"/>
+      <w:pPr>
+        <w:ind w:left="720" w:hanging="360"/>
+      </w:pPr>
+      <w:rPr>
+        <w:rFonts w:ascii="Symbol" w:hAnsi="Symbol" w:hint="default"/>
+      </w:rPr>
+    </w:lvl>
+    <w:lvl w:ilvl="1" w:tplc="100C0003" w:tentative="1">
+      <w:start w:val="1"/>
+      <w:numFmt w:val="bullet"/>
+      <w:lvlText w:val="o"/>
+      <w:lvlJc w:val="left"/>
+      <w:pPr>
+        <w:ind w:left="1440" w:hanging="360"/>
+      </w:pPr>
+      <w:rPr>
+        <w:rFonts w:ascii="Courier New" w:hAnsi="Courier New" w:cs="Courier New" w:hint="default"/>
+      </w:rPr>
+    </w:lvl>
+    <w:lvl w:ilvl="2" w:tplc="100C0005" w:tentative="1">
+      <w:start w:val="1"/>
+      <w:numFmt w:val="bullet"/>
+      <w:lvlText w:val=""/>
+      <w:lvlJc w:val="left"/>
+      <w:pPr>
+        <w:ind w:left="2160" w:hanging="360"/>
+      </w:pPr>
+      <w:rPr>
+        <w:rFonts w:ascii="Wingdings" w:hAnsi="Wingdings" w:hint="default"/>
+      </w:rPr>
+    </w:lvl>
+    <w:lvl w:ilvl="3" w:tplc="100C0001" w:tentative="1">
+      <w:start w:val="1"/>
+      <w:numFmt w:val="bullet"/>
+      <w:lvlText w:val=""/>
+      <w:lvlJc w:val="left"/>
+      <w:pPr>
+        <w:ind w:left="2880" w:hanging="360"/>
+      </w:pPr>
+      <w:rPr>
+        <w:rFonts w:ascii="Symbol" w:hAnsi="Symbol" w:hint="default"/>
+      </w:rPr>
+    </w:lvl>
+    <w:lvl w:ilvl="4" w:tplc="100C0003" w:tentative="1">
+      <w:start w:val="1"/>
+      <w:numFmt w:val="bullet"/>
+      <w:lvlText w:val="o"/>
+      <w:lvlJc w:val="left"/>
+      <w:pPr>
+        <w:ind w:left="3600" w:hanging="360"/>
+      </w:pPr>
+      <w:rPr>
+        <w:rFonts w:ascii="Courier New" w:hAnsi="Courier New" w:cs="Courier New" w:hint="default"/>
+      </w:rPr>
+    </w:lvl>
+    <w:lvl w:ilvl="5" w:tplc="100C0005" w:tentative="1">
+      <w:start w:val="1"/>
+      <w:numFmt w:val="bullet"/>
+      <w:lvlText w:val=""/>
+      <w:lvlJc w:val="left"/>
+      <w:pPr>
+        <w:ind w:left="4320" w:hanging="360"/>
+      </w:pPr>
+      <w:rPr>
+        <w:rFonts w:ascii="Wingdings" w:hAnsi="Wingdings" w:hint="default"/>
+      </w:rPr>
+    </w:lvl>
+    <w:lvl w:ilvl="6" w:tplc="100C0001" w:tentative="1">
+      <w:start w:val="1"/>
+      <w:numFmt w:val="bullet"/>
+      <w:lvlText w:val=""/>
+      <w:lvlJc w:val="left"/>
+      <w:pPr>
+        <w:ind w:left="5040" w:hanging="360"/>
+      </w:pPr>
+      <w:rPr>
+        <w:rFonts w:ascii="Symbol" w:hAnsi="Symbol" w:hint="default"/>
+      </w:rPr>
+    </w:lvl>
+    <w:lvl w:ilvl="7" w:tplc="100C0003" w:tentative="1">
+      <w:start w:val="1"/>
+      <w:numFmt w:val="bullet"/>
+      <w:lvlText w:val="o"/>
+      <w:lvlJc w:val="left"/>
+      <w:pPr>
+        <w:ind w:left="5760" w:hanging="360"/>
+      </w:pPr>
+      <w:rPr>
+        <w:rFonts w:ascii="Courier New" w:hAnsi="Courier New" w:cs="Courier New" w:hint="default"/>
+      </w:rPr>
+    </w:lvl>
+    <w:lvl w:ilvl="8" w:tplc="100C0005" w:tentative="1">
+      <w:start w:val="1"/>
+      <w:numFmt w:val="bullet"/>
+      <w:lvlText w:val=""/>
+      <w:lvlJc w:val="left"/>
+      <w:pPr>
+        <w:ind w:left="6480" w:hanging="360"/>
+      </w:pPr>
+      <w:rPr>
+        <w:rFonts w:ascii="Wingdings" w:hAnsi="Wingdings" w:hint="default"/>
+      </w:rPr>
+    </w:lvl>
+  </w:abstractNum>
+  <w:abstractNum w:abstractNumId="12" w15:restartNumberingAfterBreak="0">
+    <w:nsid w:val="338D669B"/>
+    <w:multiLevelType w:val="hybridMultilevel"/>
+    <w:tmpl w:val="17C66636"/>
+    <w:lvl w:ilvl="0" w:tplc="100C0001">
+      <w:start w:val="1"/>
+      <w:numFmt w:val="bullet"/>
+      <w:lvlText w:val=""/>
+      <w:lvlJc w:val="left"/>
+      <w:pPr>
+        <w:ind w:left="720" w:hanging="360"/>
+      </w:pPr>
+      <w:rPr>
+        <w:rFonts w:ascii="Symbol" w:hAnsi="Symbol" w:hint="default"/>
+      </w:rPr>
+    </w:lvl>
+    <w:lvl w:ilvl="1" w:tplc="100C0003" w:tentative="1">
+      <w:start w:val="1"/>
+      <w:numFmt w:val="bullet"/>
+      <w:lvlText w:val="o"/>
+      <w:lvlJc w:val="left"/>
+      <w:pPr>
+        <w:ind w:left="1440" w:hanging="360"/>
+      </w:pPr>
+      <w:rPr>
+        <w:rFonts w:ascii="Courier New" w:hAnsi="Courier New" w:cs="Courier New" w:hint="default"/>
+      </w:rPr>
+    </w:lvl>
+    <w:lvl w:ilvl="2" w:tplc="100C0005" w:tentative="1">
+      <w:start w:val="1"/>
+      <w:numFmt w:val="bullet"/>
+      <w:lvlText w:val=""/>
+      <w:lvlJc w:val="left"/>
+      <w:pPr>
+        <w:ind w:left="2160" w:hanging="360"/>
+      </w:pPr>
+      <w:rPr>
+        <w:rFonts w:ascii="Wingdings" w:hAnsi="Wingdings" w:hint="default"/>
+      </w:rPr>
+    </w:lvl>
+    <w:lvl w:ilvl="3" w:tplc="100C0001" w:tentative="1">
+      <w:start w:val="1"/>
+      <w:numFmt w:val="bullet"/>
+      <w:lvlText w:val=""/>
+      <w:lvlJc w:val="left"/>
+      <w:pPr>
+        <w:ind w:left="2880" w:hanging="360"/>
+      </w:pPr>
+      <w:rPr>
+        <w:rFonts w:ascii="Symbol" w:hAnsi="Symbol" w:hint="default"/>
+      </w:rPr>
+    </w:lvl>
+    <w:lvl w:ilvl="4" w:tplc="100C0003" w:tentative="1">
+      <w:start w:val="1"/>
+      <w:numFmt w:val="bullet"/>
+      <w:lvlText w:val="o"/>
+      <w:lvlJc w:val="left"/>
+      <w:pPr>
+        <w:ind w:left="3600" w:hanging="360"/>
+      </w:pPr>
+      <w:rPr>
+        <w:rFonts w:ascii="Courier New" w:hAnsi="Courier New" w:cs="Courier New" w:hint="default"/>
+      </w:rPr>
+    </w:lvl>
+    <w:lvl w:ilvl="5" w:tplc="100C0005" w:tentative="1">
+      <w:start w:val="1"/>
+      <w:numFmt w:val="bullet"/>
+      <w:lvlText w:val=""/>
+      <w:lvlJc w:val="left"/>
+      <w:pPr>
+        <w:ind w:left="4320" w:hanging="360"/>
+      </w:pPr>
+      <w:rPr>
+        <w:rFonts w:ascii="Wingdings" w:hAnsi="Wingdings" w:hint="default"/>
+      </w:rPr>
+    </w:lvl>
+    <w:lvl w:ilvl="6" w:tplc="100C0001" w:tentative="1">
+      <w:start w:val="1"/>
+      <w:numFmt w:val="bullet"/>
+      <w:lvlText w:val=""/>
+      <w:lvlJc w:val="left"/>
+      <w:pPr>
+        <w:ind w:left="5040" w:hanging="360"/>
+      </w:pPr>
+      <w:rPr>
+        <w:rFonts w:ascii="Symbol" w:hAnsi="Symbol" w:hint="default"/>
+      </w:rPr>
+    </w:lvl>
+    <w:lvl w:ilvl="7" w:tplc="100C0003" w:tentative="1">
+      <w:start w:val="1"/>
+      <w:numFmt w:val="bullet"/>
+      <w:lvlText w:val="o"/>
+      <w:lvlJc w:val="left"/>
+      <w:pPr>
+        <w:ind w:left="5760" w:hanging="360"/>
+      </w:pPr>
+      <w:rPr>
+        <w:rFonts w:ascii="Courier New" w:hAnsi="Courier New" w:cs="Courier New" w:hint="default"/>
+      </w:rPr>
+    </w:lvl>
+    <w:lvl w:ilvl="8" w:tplc="100C0005" w:tentative="1">
+      <w:start w:val="1"/>
+      <w:numFmt w:val="bullet"/>
+      <w:lvlText w:val=""/>
+      <w:lvlJc w:val="left"/>
+      <w:pPr>
+        <w:ind w:left="6480" w:hanging="360"/>
+      </w:pPr>
+      <w:rPr>
+        <w:rFonts w:ascii="Wingdings" w:hAnsi="Wingdings" w:hint="default"/>
+      </w:rPr>
+    </w:lvl>
+  </w:abstractNum>
+  <w:abstractNum w:abstractNumId="13" w15:restartNumberingAfterBreak="0">
     <w:nsid w:val="34990870"/>
     <w:multiLevelType w:val="hybridMultilevel"/>
     <w:tmpl w:val="E6863E6C"/>
@@ -9127,7 +9808,7 @@
       </w:pPr>
     </w:lvl>
   </w:abstractNum>
-  <w:abstractNum w:abstractNumId="10" w15:restartNumberingAfterBreak="0">
+  <w:abstractNum w:abstractNumId="14" w15:restartNumberingAfterBreak="0">
     <w:nsid w:val="3630016A"/>
     <w:multiLevelType w:val="multilevel"/>
     <w:tmpl w:val="FC6AFC3E"/>
@@ -9276,7 +9957,7 @@
       </w:rPr>
     </w:lvl>
   </w:abstractNum>
-  <w:abstractNum w:abstractNumId="11" w15:restartNumberingAfterBreak="0">
+  <w:abstractNum w:abstractNumId="15" w15:restartNumberingAfterBreak="0">
     <w:nsid w:val="3CC05D70"/>
     <w:multiLevelType w:val="hybridMultilevel"/>
     <w:tmpl w:val="AC98F600"/>
@@ -9362,7 +10043,7 @@
       </w:pPr>
     </w:lvl>
   </w:abstractNum>
-  <w:abstractNum w:abstractNumId="12" w15:restartNumberingAfterBreak="0">
+  <w:abstractNum w:abstractNumId="16" w15:restartNumberingAfterBreak="0">
     <w:nsid w:val="408C02FF"/>
     <w:multiLevelType w:val="hybridMultilevel"/>
     <w:tmpl w:val="1C925AC4"/>
@@ -9499,7 +10180,7 @@
       </w:rPr>
     </w:lvl>
   </w:abstractNum>
-  <w:abstractNum w:abstractNumId="13" w15:restartNumberingAfterBreak="0">
+  <w:abstractNum w:abstractNumId="17" w15:restartNumberingAfterBreak="0">
     <w:nsid w:val="42F31DAB"/>
     <w:multiLevelType w:val="hybridMultilevel"/>
     <w:tmpl w:val="A46C5D1C"/>
@@ -9639,7 +10320,7 @@
       </w:rPr>
     </w:lvl>
   </w:abstractNum>
-  <w:abstractNum w:abstractNumId="14" w15:restartNumberingAfterBreak="0">
+  <w:abstractNum w:abstractNumId="18" w15:restartNumberingAfterBreak="0">
     <w:nsid w:val="473F06B6"/>
     <w:multiLevelType w:val="multilevel"/>
     <w:tmpl w:val="60F87ECE"/>
@@ -9788,7 +10469,7 @@
       </w:rPr>
     </w:lvl>
   </w:abstractNum>
-  <w:abstractNum w:abstractNumId="15" w15:restartNumberingAfterBreak="0">
+  <w:abstractNum w:abstractNumId="19" w15:restartNumberingAfterBreak="0">
     <w:nsid w:val="5082572C"/>
     <w:multiLevelType w:val="hybridMultilevel"/>
     <w:tmpl w:val="ED4ACFA4"/>
@@ -9928,7 +10609,7 @@
       </w:rPr>
     </w:lvl>
   </w:abstractNum>
-  <w:abstractNum w:abstractNumId="16" w15:restartNumberingAfterBreak="0">
+  <w:abstractNum w:abstractNumId="20" w15:restartNumberingAfterBreak="0">
     <w:nsid w:val="52B247CA"/>
     <w:multiLevelType w:val="hybridMultilevel"/>
     <w:tmpl w:val="B7D4D45A"/>
@@ -10068,7 +10749,7 @@
       </w:rPr>
     </w:lvl>
   </w:abstractNum>
-  <w:abstractNum w:abstractNumId="17" w15:restartNumberingAfterBreak="0">
+  <w:abstractNum w:abstractNumId="21" w15:restartNumberingAfterBreak="0">
     <w:nsid w:val="59457DD8"/>
     <w:multiLevelType w:val="hybridMultilevel"/>
     <w:tmpl w:val="16089E5A"/>
@@ -10181,7 +10862,7 @@
       </w:rPr>
     </w:lvl>
   </w:abstractNum>
-  <w:abstractNum w:abstractNumId="18" w15:restartNumberingAfterBreak="0">
+  <w:abstractNum w:abstractNumId="22" w15:restartNumberingAfterBreak="0">
     <w:nsid w:val="594C1361"/>
     <w:multiLevelType w:val="hybridMultilevel"/>
     <w:tmpl w:val="5C243628"/>
@@ -10321,7 +11002,7 @@
       </w:rPr>
     </w:lvl>
   </w:abstractNum>
-  <w:abstractNum w:abstractNumId="19" w15:restartNumberingAfterBreak="0">
+  <w:abstractNum w:abstractNumId="23" w15:restartNumberingAfterBreak="0">
     <w:nsid w:val="60D356DA"/>
     <w:multiLevelType w:val="hybridMultilevel"/>
     <w:tmpl w:val="7AA2FA40"/>
@@ -10434,7 +11115,7 @@
       </w:rPr>
     </w:lvl>
   </w:abstractNum>
-  <w:abstractNum w:abstractNumId="20" w15:restartNumberingAfterBreak="0">
+  <w:abstractNum w:abstractNumId="24" w15:restartNumberingAfterBreak="0">
     <w:nsid w:val="71726C4E"/>
     <w:multiLevelType w:val="hybridMultilevel"/>
     <w:tmpl w:val="2328118E"/>
@@ -10547,7 +11228,7 @@
       </w:rPr>
     </w:lvl>
   </w:abstractNum>
-  <w:abstractNum w:abstractNumId="21" w15:restartNumberingAfterBreak="0">
+  <w:abstractNum w:abstractNumId="25" w15:restartNumberingAfterBreak="0">
     <w:nsid w:val="71E06583"/>
     <w:multiLevelType w:val="hybridMultilevel"/>
     <w:tmpl w:val="26C81FCE"/>
@@ -10687,7 +11368,7 @@
       </w:rPr>
     </w:lvl>
   </w:abstractNum>
-  <w:abstractNum w:abstractNumId="22" w15:restartNumberingAfterBreak="0">
+  <w:abstractNum w:abstractNumId="26" w15:restartNumberingAfterBreak="0">
     <w:nsid w:val="75A3529B"/>
     <w:multiLevelType w:val="hybridMultilevel"/>
     <w:tmpl w:val="819EEA64"/>
@@ -10827,10 +11508,10 @@
       </w:rPr>
     </w:lvl>
   </w:abstractNum>
-  <w:abstractNum w:abstractNumId="23" w15:restartNumberingAfterBreak="0">
+  <w:abstractNum w:abstractNumId="27" w15:restartNumberingAfterBreak="0">
     <w:nsid w:val="7B1812A3"/>
     <w:multiLevelType w:val="hybridMultilevel"/>
-    <w:tmpl w:val="A8183E98"/>
+    <w:tmpl w:val="703C32B0"/>
     <w:lvl w:ilvl="0" w:tplc="100C0001">
       <w:start w:val="1"/>
       <w:numFmt w:val="bullet"/>
@@ -10940,7 +11621,7 @@
       </w:rPr>
     </w:lvl>
   </w:abstractNum>
-  <w:abstractNum w:abstractNumId="24" w15:restartNumberingAfterBreak="0">
+  <w:abstractNum w:abstractNumId="28" w15:restartNumberingAfterBreak="0">
     <w:nsid w:val="7B193736"/>
     <w:multiLevelType w:val="multilevel"/>
     <w:tmpl w:val="56DCB180"/>
@@ -11066,7 +11747,7 @@
       </w:pPr>
     </w:lvl>
   </w:abstractNum>
-  <w:abstractNum w:abstractNumId="25" w15:restartNumberingAfterBreak="0">
+  <w:abstractNum w:abstractNumId="29" w15:restartNumberingAfterBreak="0">
     <w:nsid w:val="7DD245F2"/>
     <w:multiLevelType w:val="hybridMultilevel"/>
     <w:tmpl w:val="3100450C"/>
@@ -11207,82 +11888,94 @@
     </w:lvl>
   </w:abstractNum>
   <w:num w:numId="1">
-    <w:abstractNumId w:val="24"/>
+    <w:abstractNumId w:val="28"/>
   </w:num>
   <w:num w:numId="2">
     <w:abstractNumId w:val="1"/>
   </w:num>
   <w:num w:numId="3">
-    <w:abstractNumId w:val="6"/>
+    <w:abstractNumId w:val="7"/>
   </w:num>
   <w:num w:numId="4">
+    <w:abstractNumId w:val="26"/>
+  </w:num>
+  <w:num w:numId="5">
+    <w:abstractNumId w:val="20"/>
+  </w:num>
+  <w:num w:numId="6">
+    <w:abstractNumId w:val="9"/>
+  </w:num>
+  <w:num w:numId="7">
     <w:abstractNumId w:val="22"/>
   </w:num>
-  <w:num w:numId="5">
-    <w:abstractNumId w:val="16"/>
-  </w:num>
-  <w:num w:numId="6">
-    <w:abstractNumId w:val="8"/>
-  </w:num>
-  <w:num w:numId="7">
-    <w:abstractNumId w:val="18"/>
-  </w:num>
   <w:num w:numId="8">
-    <w:abstractNumId w:val="25"/>
+    <w:abstractNumId w:val="29"/>
   </w:num>
   <w:num w:numId="9">
     <w:abstractNumId w:val="4"/>
   </w:num>
   <w:num w:numId="10">
-    <w:abstractNumId w:val="12"/>
+    <w:abstractNumId w:val="16"/>
   </w:num>
   <w:num w:numId="11">
-    <w:abstractNumId w:val="15"/>
+    <w:abstractNumId w:val="19"/>
   </w:num>
   <w:num w:numId="12">
-    <w:abstractNumId w:val="13"/>
+    <w:abstractNumId w:val="17"/>
   </w:num>
   <w:num w:numId="13">
-    <w:abstractNumId w:val="21"/>
+    <w:abstractNumId w:val="25"/>
   </w:num>
   <w:num w:numId="14">
     <w:abstractNumId w:val="3"/>
   </w:num>
   <w:num w:numId="15">
-    <w:abstractNumId w:val="9"/>
+    <w:abstractNumId w:val="13"/>
   </w:num>
   <w:num w:numId="16">
-    <w:abstractNumId w:val="7"/>
+    <w:abstractNumId w:val="8"/>
   </w:num>
   <w:num w:numId="17">
-    <w:abstractNumId w:val="11"/>
+    <w:abstractNumId w:val="15"/>
   </w:num>
   <w:num w:numId="18">
     <w:abstractNumId w:val="2"/>
   </w:num>
   <w:num w:numId="19">
-    <w:abstractNumId w:val="10"/>
+    <w:abstractNumId w:val="14"/>
   </w:num>
   <w:num w:numId="20">
-    <w:abstractNumId w:val="14"/>
+    <w:abstractNumId w:val="18"/>
   </w:num>
   <w:num w:numId="21">
-    <w:abstractNumId w:val="23"/>
+    <w:abstractNumId w:val="27"/>
   </w:num>
   <w:num w:numId="22">
     <w:abstractNumId w:val="0"/>
   </w:num>
   <w:num w:numId="23">
-    <w:abstractNumId w:val="20"/>
+    <w:abstractNumId w:val="24"/>
   </w:num>
   <w:num w:numId="24">
     <w:abstractNumId w:val="5"/>
   </w:num>
   <w:num w:numId="25">
-    <w:abstractNumId w:val="19"/>
+    <w:abstractNumId w:val="23"/>
   </w:num>
   <w:num w:numId="26">
-    <w:abstractNumId w:val="17"/>
+    <w:abstractNumId w:val="21"/>
+  </w:num>
+  <w:num w:numId="27">
+    <w:abstractNumId w:val="12"/>
+  </w:num>
+  <w:num w:numId="28">
+    <w:abstractNumId w:val="10"/>
+  </w:num>
+  <w:num w:numId="29">
+    <w:abstractNumId w:val="6"/>
+  </w:num>
+  <w:num w:numId="30">
+    <w:abstractNumId w:val="11"/>
   </w:num>
   <w:numIdMacAtCleanup w:val="13"/>
 </w:numbering>
@@ -12508,18 +13201,18 @@
 </file>
 
 <file path=customXml/item1.xml><?xml version="1.0" encoding="utf-8"?>
+<p:properties xmlns:p="http://schemas.microsoft.com/office/2006/metadata/properties" xmlns:xsi="http://www.w3.org/2001/XMLSchema-instance" xmlns:pc="http://schemas.microsoft.com/office/infopath/2007/PartnerControls">
+  <documentManagement/>
+</p:properties>
+</file>
+
+<file path=customXml/item2.xml><?xml version="1.0" encoding="utf-8"?>
 <?mso-contentType ?>
 <FormTemplates xmlns="http://schemas.microsoft.com/sharepoint/v3/contenttype/forms">
   <Display>DocumentLibraryForm</Display>
   <Edit>DocumentLibraryForm</Edit>
   <New>DocumentLibraryForm</New>
 </FormTemplates>
-</file>
-
-<file path=customXml/item2.xml><?xml version="1.0" encoding="utf-8"?>
-<p:properties xmlns:p="http://schemas.microsoft.com/office/2006/metadata/properties" xmlns:xsi="http://www.w3.org/2001/XMLSchema-instance" xmlns:pc="http://schemas.microsoft.com/office/infopath/2007/PartnerControls">
-  <documentManagement/>
-</p:properties>
 </file>
 
 <file path=customXml/item3.xml><?xml version="1.0" encoding="utf-8"?>
@@ -12659,18 +13352,18 @@
 </file>
 
 <file path=customXml/itemProps1.xml><?xml version="1.0" encoding="utf-8"?>
-<ds:datastoreItem xmlns:ds="http://schemas.openxmlformats.org/officeDocument/2006/customXml" ds:itemID="{88310A5E-16F1-477B-8950-509E4C591C51}">
+<ds:datastoreItem xmlns:ds="http://schemas.openxmlformats.org/officeDocument/2006/customXml" ds:itemID="{C5A1C9AD-B27A-4A1C-A174-3CCC194A2B8B}">
   <ds:schemaRefs>
-    <ds:schemaRef ds:uri="http://schemas.microsoft.com/sharepoint/v3/contenttype/forms"/>
+    <ds:schemaRef ds:uri="http://schemas.microsoft.com/office/2006/metadata/properties"/>
+    <ds:schemaRef ds:uri="http://schemas.microsoft.com/office/infopath/2007/PartnerControls"/>
   </ds:schemaRefs>
 </ds:datastoreItem>
 </file>
 
 <file path=customXml/itemProps2.xml><?xml version="1.0" encoding="utf-8"?>
-<ds:datastoreItem xmlns:ds="http://schemas.openxmlformats.org/officeDocument/2006/customXml" ds:itemID="{C5A1C9AD-B27A-4A1C-A174-3CCC194A2B8B}">
+<ds:datastoreItem xmlns:ds="http://schemas.openxmlformats.org/officeDocument/2006/customXml" ds:itemID="{88310A5E-16F1-477B-8950-509E4C591C51}">
   <ds:schemaRefs>
-    <ds:schemaRef ds:uri="http://schemas.microsoft.com/office/2006/metadata/properties"/>
-    <ds:schemaRef ds:uri="http://schemas.microsoft.com/office/infopath/2007/PartnerControls"/>
+    <ds:schemaRef ds:uri="http://schemas.microsoft.com/sharepoint/v3/contenttype/forms"/>
   </ds:schemaRefs>
 </ds:datastoreItem>
 </file>
@@ -12694,7 +13387,7 @@
 </file>
 
 <file path=customXml/itemProps4.xml><?xml version="1.0" encoding="utf-8"?>
-<ds:datastoreItem xmlns:ds="http://schemas.openxmlformats.org/officeDocument/2006/customXml" ds:itemID="{D036080C-F30E-4D47-BAEB-FCA34B6E9582}">
+<ds:datastoreItem xmlns:ds="http://schemas.openxmlformats.org/officeDocument/2006/customXml" ds:itemID="{C7F55A01-17F5-495C-8982-885C8C8794F4}">
   <ds:schemaRefs>
     <ds:schemaRef ds:uri="http://schemas.openxmlformats.org/officeDocument/2006/bibliography"/>
   </ds:schemaRefs>

</xml_diff>